<commit_message>
pre final submission check
</commit_message>
<xml_diff>
--- a/PIS_B9IS123_CA2.docx
+++ b/PIS_B9IS123_CA2.docx
@@ -43,7 +43,6 @@
           <w:showingPlcHdr/>
           <w15:appearance w15:val="hidden"/>
         </w:sdtPr>
-        <w:sdtEndPr/>
         <w:sdtContent>
           <w:r>
             <w:t>Student:</w:t>
@@ -99,7 +98,6 @@
           <w:showingPlcHdr/>
           <w15:appearance w15:val="hidden"/>
         </w:sdtPr>
-        <w:sdtEndPr/>
         <w:sdtContent>
           <w:r>
             <w:t>Teacher:</w:t>
@@ -131,7 +129,6 @@
           <w:showingPlcHdr/>
           <w15:appearance w15:val="hidden"/>
         </w:sdtPr>
-        <w:sdtEndPr/>
         <w:sdtContent>
           <w:r>
             <w:t>Course:</w:t>
@@ -155,7 +152,6 @@
           <w15:appearance w15:val="hidden"/>
           <w:text/>
         </w:sdtPr>
-        <w:sdtEndPr/>
         <w:sdtContent>
           <w:r>
             <w:t>Programming for Information Systems</w:t>
@@ -253,13 +249,13 @@
             </w:rPr>
             <w:fldChar w:fldCharType="separate"/>
           </w:r>
-          <w:hyperlink w:anchor="_Toc29219118" w:history="1">
+          <w:hyperlink w:anchor="_Toc29254084" w:history="1">
             <w:r>
               <w:rPr>
                 <w:rStyle w:val="Hyperlink"/>
                 <w:noProof/>
               </w:rPr>
-              <w:t>Introduction</w:t>
+              <w:t>Table of Figures</w:t>
             </w:r>
             <w:r>
               <w:rPr>
@@ -280,7 +276,7 @@
                 <w:noProof/>
                 <w:webHidden/>
               </w:rPr>
-              <w:instrText xml:space="preserve"> PAGEREF _Toc29219118 \h </w:instrText>
+              <w:instrText xml:space="preserve"> PAGEREF _Toc29254084 \h </w:instrText>
             </w:r>
             <w:r>
               <w:rPr>
@@ -300,7 +296,7 @@
                 <w:noProof/>
                 <w:webHidden/>
               </w:rPr>
-              <w:t>2</w:t>
+              <w:t>3</w:t>
             </w:r>
             <w:r>
               <w:rPr>
@@ -328,13 +324,13 @@
               <w:lang w:val="en-IE" w:eastAsia="en-GB"/>
             </w:rPr>
           </w:pPr>
-          <w:hyperlink w:anchor="_Toc29219119" w:history="1">
+          <w:hyperlink w:anchor="_Toc29254085" w:history="1">
             <w:r>
               <w:rPr>
                 <w:rStyle w:val="Hyperlink"/>
                 <w:noProof/>
               </w:rPr>
-              <w:t>Appendix 1</w:t>
+              <w:t>Introduction</w:t>
             </w:r>
             <w:r>
               <w:rPr>
@@ -355,7 +351,7 @@
                 <w:noProof/>
                 <w:webHidden/>
               </w:rPr>
-              <w:instrText xml:space="preserve"> PAGEREF _Toc29219119 \h </w:instrText>
+              <w:instrText xml:space="preserve"> PAGEREF _Toc29254085 \h </w:instrText>
             </w:r>
             <w:r>
               <w:rPr>
@@ -375,7 +371,7 @@
                 <w:noProof/>
                 <w:webHidden/>
               </w:rPr>
-              <w:t>2</w:t>
+              <w:t>4</w:t>
             </w:r>
             <w:r>
               <w:rPr>
@@ -403,13 +399,13 @@
               <w:lang w:val="en-IE" w:eastAsia="en-GB"/>
             </w:rPr>
           </w:pPr>
-          <w:hyperlink w:anchor="_Toc29219120" w:history="1">
+          <w:hyperlink w:anchor="_Toc29254086" w:history="1">
             <w:r>
               <w:rPr>
                 <w:rStyle w:val="Hyperlink"/>
                 <w:noProof/>
               </w:rPr>
-              <w:t>Appendix 2</w:t>
+              <w:t>Requirements</w:t>
             </w:r>
             <w:r>
               <w:rPr>
@@ -430,7 +426,7 @@
                 <w:noProof/>
                 <w:webHidden/>
               </w:rPr>
-              <w:instrText xml:space="preserve"> PAGEREF _Toc29219120 \h </w:instrText>
+              <w:instrText xml:space="preserve"> PAGEREF _Toc29254086 \h </w:instrText>
             </w:r>
             <w:r>
               <w:rPr>
@@ -450,7 +446,157 @@
                 <w:noProof/>
                 <w:webHidden/>
               </w:rPr>
-              <w:t>2</w:t>
+              <w:t>5</w:t>
+            </w:r>
+            <w:r>
+              <w:rPr>
+                <w:noProof/>
+                <w:webHidden/>
+              </w:rPr>
+              <w:fldChar w:fldCharType="end"/>
+            </w:r>
+          </w:hyperlink>
+        </w:p>
+        <w:p>
+          <w:pPr>
+            <w:pStyle w:val="TOC2"/>
+            <w:tabs>
+              <w:tab w:val="right" w:leader="dot" w:pos="9394"/>
+            </w:tabs>
+            <w:rPr>
+              <w:rFonts w:eastAsiaTheme="minorEastAsia" w:cstheme="minorBidi"/>
+              <w:b w:val="0"/>
+              <w:bCs w:val="0"/>
+              <w:noProof/>
+              <w:color w:val="auto"/>
+              <w:sz w:val="24"/>
+              <w:szCs w:val="24"/>
+              <w:lang w:val="en-IE" w:eastAsia="en-GB"/>
+            </w:rPr>
+          </w:pPr>
+          <w:hyperlink w:anchor="_Toc29254087" w:history="1">
+            <w:r>
+              <w:rPr>
+                <w:rStyle w:val="Hyperlink"/>
+                <w:noProof/>
+              </w:rPr>
+              <w:t>Functional Requirements</w:t>
+            </w:r>
+            <w:r>
+              <w:rPr>
+                <w:noProof/>
+                <w:webHidden/>
+              </w:rPr>
+              <w:tab/>
+            </w:r>
+            <w:r>
+              <w:rPr>
+                <w:noProof/>
+                <w:webHidden/>
+              </w:rPr>
+              <w:fldChar w:fldCharType="begin"/>
+            </w:r>
+            <w:r>
+              <w:rPr>
+                <w:noProof/>
+                <w:webHidden/>
+              </w:rPr>
+              <w:instrText xml:space="preserve"> PAGEREF _Toc29254087 \h </w:instrText>
+            </w:r>
+            <w:r>
+              <w:rPr>
+                <w:noProof/>
+                <w:webHidden/>
+              </w:rPr>
+            </w:r>
+            <w:r>
+              <w:rPr>
+                <w:noProof/>
+                <w:webHidden/>
+              </w:rPr>
+              <w:fldChar w:fldCharType="separate"/>
+            </w:r>
+            <w:r>
+              <w:rPr>
+                <w:noProof/>
+                <w:webHidden/>
+              </w:rPr>
+              <w:t>5</w:t>
+            </w:r>
+            <w:r>
+              <w:rPr>
+                <w:noProof/>
+                <w:webHidden/>
+              </w:rPr>
+              <w:fldChar w:fldCharType="end"/>
+            </w:r>
+          </w:hyperlink>
+        </w:p>
+        <w:p>
+          <w:pPr>
+            <w:pStyle w:val="TOC2"/>
+            <w:tabs>
+              <w:tab w:val="right" w:leader="dot" w:pos="9394"/>
+            </w:tabs>
+            <w:rPr>
+              <w:rFonts w:eastAsiaTheme="minorEastAsia" w:cstheme="minorBidi"/>
+              <w:b w:val="0"/>
+              <w:bCs w:val="0"/>
+              <w:noProof/>
+              <w:color w:val="auto"/>
+              <w:sz w:val="24"/>
+              <w:szCs w:val="24"/>
+              <w:lang w:val="en-IE" w:eastAsia="en-GB"/>
+            </w:rPr>
+          </w:pPr>
+          <w:hyperlink w:anchor="_Toc29254088" w:history="1">
+            <w:r>
+              <w:rPr>
+                <w:rStyle w:val="Hyperlink"/>
+                <w:noProof/>
+              </w:rPr>
+              <w:t>Non-Functional Requirements</w:t>
+            </w:r>
+            <w:r>
+              <w:rPr>
+                <w:noProof/>
+                <w:webHidden/>
+              </w:rPr>
+              <w:tab/>
+            </w:r>
+            <w:r>
+              <w:rPr>
+                <w:noProof/>
+                <w:webHidden/>
+              </w:rPr>
+              <w:fldChar w:fldCharType="begin"/>
+            </w:r>
+            <w:r>
+              <w:rPr>
+                <w:noProof/>
+                <w:webHidden/>
+              </w:rPr>
+              <w:instrText xml:space="preserve"> PAGEREF _Toc29254088 \h </w:instrText>
+            </w:r>
+            <w:r>
+              <w:rPr>
+                <w:noProof/>
+                <w:webHidden/>
+              </w:rPr>
+            </w:r>
+            <w:r>
+              <w:rPr>
+                <w:noProof/>
+                <w:webHidden/>
+              </w:rPr>
+              <w:fldChar w:fldCharType="separate"/>
+            </w:r>
+            <w:r>
+              <w:rPr>
+                <w:noProof/>
+                <w:webHidden/>
+              </w:rPr>
+              <w:t>5</w:t>
             </w:r>
             <w:r>
               <w:rPr>
@@ -478,13 +624,13 @@
               <w:lang w:val="en-IE" w:eastAsia="en-GB"/>
             </w:rPr>
           </w:pPr>
-          <w:hyperlink w:anchor="_Toc29219121" w:history="1">
+          <w:hyperlink w:anchor="_Toc29254089" w:history="1">
             <w:r>
               <w:rPr>
                 <w:rStyle w:val="Hyperlink"/>
                 <w:noProof/>
               </w:rPr>
-              <w:t>Bibliography</w:t>
+              <w:t>Student Data</w:t>
             </w:r>
             <w:r>
               <w:rPr>
@@ -505,7 +651,7 @@
                 <w:noProof/>
                 <w:webHidden/>
               </w:rPr>
-              <w:instrText xml:space="preserve"> PAGEREF _Toc29219121 \h </w:instrText>
+              <w:instrText xml:space="preserve"> PAGEREF _Toc29254089 \h </w:instrText>
             </w:r>
             <w:r>
               <w:rPr>
@@ -525,7 +671,907 @@
                 <w:noProof/>
                 <w:webHidden/>
               </w:rPr>
-              <w:t>2</w:t>
+              <w:t>6</w:t>
+            </w:r>
+            <w:r>
+              <w:rPr>
+                <w:noProof/>
+                <w:webHidden/>
+              </w:rPr>
+              <w:fldChar w:fldCharType="end"/>
+            </w:r>
+          </w:hyperlink>
+        </w:p>
+        <w:p>
+          <w:pPr>
+            <w:pStyle w:val="TOC1"/>
+            <w:tabs>
+              <w:tab w:val="right" w:leader="dot" w:pos="9394"/>
+            </w:tabs>
+            <w:rPr>
+              <w:rFonts w:eastAsiaTheme="minorEastAsia" w:cstheme="minorBidi"/>
+              <w:b w:val="0"/>
+              <w:bCs w:val="0"/>
+              <w:i w:val="0"/>
+              <w:iCs w:val="0"/>
+              <w:noProof/>
+              <w:color w:val="auto"/>
+              <w:lang w:val="en-IE" w:eastAsia="en-GB"/>
+            </w:rPr>
+          </w:pPr>
+          <w:hyperlink w:anchor="_Toc29254090" w:history="1">
+            <w:r>
+              <w:rPr>
+                <w:rStyle w:val="Hyperlink"/>
+                <w:noProof/>
+              </w:rPr>
+              <w:t>Program Features</w:t>
+            </w:r>
+            <w:r>
+              <w:rPr>
+                <w:noProof/>
+                <w:webHidden/>
+              </w:rPr>
+              <w:tab/>
+            </w:r>
+            <w:r>
+              <w:rPr>
+                <w:noProof/>
+                <w:webHidden/>
+              </w:rPr>
+              <w:fldChar w:fldCharType="begin"/>
+            </w:r>
+            <w:r>
+              <w:rPr>
+                <w:noProof/>
+                <w:webHidden/>
+              </w:rPr>
+              <w:instrText xml:space="preserve"> PAGEREF _Toc29254090 \h </w:instrText>
+            </w:r>
+            <w:r>
+              <w:rPr>
+                <w:noProof/>
+                <w:webHidden/>
+              </w:rPr>
+            </w:r>
+            <w:r>
+              <w:rPr>
+                <w:noProof/>
+                <w:webHidden/>
+              </w:rPr>
+              <w:fldChar w:fldCharType="separate"/>
+            </w:r>
+            <w:r>
+              <w:rPr>
+                <w:noProof/>
+                <w:webHidden/>
+              </w:rPr>
+              <w:t>6</w:t>
+            </w:r>
+            <w:r>
+              <w:rPr>
+                <w:noProof/>
+                <w:webHidden/>
+              </w:rPr>
+              <w:fldChar w:fldCharType="end"/>
+            </w:r>
+          </w:hyperlink>
+        </w:p>
+        <w:p>
+          <w:pPr>
+            <w:pStyle w:val="TOC2"/>
+            <w:tabs>
+              <w:tab w:val="right" w:leader="dot" w:pos="9394"/>
+            </w:tabs>
+            <w:rPr>
+              <w:rFonts w:eastAsiaTheme="minorEastAsia" w:cstheme="minorBidi"/>
+              <w:b w:val="0"/>
+              <w:bCs w:val="0"/>
+              <w:noProof/>
+              <w:color w:val="auto"/>
+              <w:sz w:val="24"/>
+              <w:szCs w:val="24"/>
+              <w:lang w:val="en-IE" w:eastAsia="en-GB"/>
+            </w:rPr>
+          </w:pPr>
+          <w:hyperlink w:anchor="_Toc29254091" w:history="1">
+            <w:r>
+              <w:rPr>
+                <w:rStyle w:val="Hyperlink"/>
+                <w:noProof/>
+              </w:rPr>
+              <w:t>Stage 1 – Login/Register</w:t>
+            </w:r>
+            <w:r>
+              <w:rPr>
+                <w:noProof/>
+                <w:webHidden/>
+              </w:rPr>
+              <w:tab/>
+            </w:r>
+            <w:r>
+              <w:rPr>
+                <w:noProof/>
+                <w:webHidden/>
+              </w:rPr>
+              <w:fldChar w:fldCharType="begin"/>
+            </w:r>
+            <w:r>
+              <w:rPr>
+                <w:noProof/>
+                <w:webHidden/>
+              </w:rPr>
+              <w:instrText xml:space="preserve"> PAGEREF _Toc29254091 \h </w:instrText>
+            </w:r>
+            <w:r>
+              <w:rPr>
+                <w:noProof/>
+                <w:webHidden/>
+              </w:rPr>
+            </w:r>
+            <w:r>
+              <w:rPr>
+                <w:noProof/>
+                <w:webHidden/>
+              </w:rPr>
+              <w:fldChar w:fldCharType="separate"/>
+            </w:r>
+            <w:r>
+              <w:rPr>
+                <w:noProof/>
+                <w:webHidden/>
+              </w:rPr>
+              <w:t>6</w:t>
+            </w:r>
+            <w:r>
+              <w:rPr>
+                <w:noProof/>
+                <w:webHidden/>
+              </w:rPr>
+              <w:fldChar w:fldCharType="end"/>
+            </w:r>
+          </w:hyperlink>
+        </w:p>
+        <w:p>
+          <w:pPr>
+            <w:pStyle w:val="TOC2"/>
+            <w:tabs>
+              <w:tab w:val="right" w:leader="dot" w:pos="9394"/>
+            </w:tabs>
+            <w:rPr>
+              <w:rFonts w:eastAsiaTheme="minorEastAsia" w:cstheme="minorBidi"/>
+              <w:b w:val="0"/>
+              <w:bCs w:val="0"/>
+              <w:noProof/>
+              <w:color w:val="auto"/>
+              <w:sz w:val="24"/>
+              <w:szCs w:val="24"/>
+              <w:lang w:val="en-IE" w:eastAsia="en-GB"/>
+            </w:rPr>
+          </w:pPr>
+          <w:hyperlink w:anchor="_Toc29254092" w:history="1">
+            <w:r>
+              <w:rPr>
+                <w:rStyle w:val="Hyperlink"/>
+                <w:noProof/>
+              </w:rPr>
+              <w:t>Stage 2 – Loading files</w:t>
+            </w:r>
+            <w:r>
+              <w:rPr>
+                <w:noProof/>
+                <w:webHidden/>
+              </w:rPr>
+              <w:tab/>
+            </w:r>
+            <w:r>
+              <w:rPr>
+                <w:noProof/>
+                <w:webHidden/>
+              </w:rPr>
+              <w:fldChar w:fldCharType="begin"/>
+            </w:r>
+            <w:r>
+              <w:rPr>
+                <w:noProof/>
+                <w:webHidden/>
+              </w:rPr>
+              <w:instrText xml:space="preserve"> PAGEREF _Toc29254092 \h </w:instrText>
+            </w:r>
+            <w:r>
+              <w:rPr>
+                <w:noProof/>
+                <w:webHidden/>
+              </w:rPr>
+            </w:r>
+            <w:r>
+              <w:rPr>
+                <w:noProof/>
+                <w:webHidden/>
+              </w:rPr>
+              <w:fldChar w:fldCharType="separate"/>
+            </w:r>
+            <w:r>
+              <w:rPr>
+                <w:noProof/>
+                <w:webHidden/>
+              </w:rPr>
+              <w:t>6</w:t>
+            </w:r>
+            <w:r>
+              <w:rPr>
+                <w:noProof/>
+                <w:webHidden/>
+              </w:rPr>
+              <w:fldChar w:fldCharType="end"/>
+            </w:r>
+          </w:hyperlink>
+        </w:p>
+        <w:p>
+          <w:pPr>
+            <w:pStyle w:val="TOC2"/>
+            <w:tabs>
+              <w:tab w:val="right" w:leader="dot" w:pos="9394"/>
+            </w:tabs>
+            <w:rPr>
+              <w:rFonts w:eastAsiaTheme="minorEastAsia" w:cstheme="minorBidi"/>
+              <w:b w:val="0"/>
+              <w:bCs w:val="0"/>
+              <w:noProof/>
+              <w:color w:val="auto"/>
+              <w:sz w:val="24"/>
+              <w:szCs w:val="24"/>
+              <w:lang w:val="en-IE" w:eastAsia="en-GB"/>
+            </w:rPr>
+          </w:pPr>
+          <w:hyperlink w:anchor="_Toc29254093" w:history="1">
+            <w:r>
+              <w:rPr>
+                <w:rStyle w:val="Hyperlink"/>
+                <w:noProof/>
+              </w:rPr>
+              <w:t>Stage 3 – Data Analysis</w:t>
+            </w:r>
+            <w:r>
+              <w:rPr>
+                <w:noProof/>
+                <w:webHidden/>
+              </w:rPr>
+              <w:tab/>
+            </w:r>
+            <w:r>
+              <w:rPr>
+                <w:noProof/>
+                <w:webHidden/>
+              </w:rPr>
+              <w:fldChar w:fldCharType="begin"/>
+            </w:r>
+            <w:r>
+              <w:rPr>
+                <w:noProof/>
+                <w:webHidden/>
+              </w:rPr>
+              <w:instrText xml:space="preserve"> PAGEREF _Toc29254093 \h </w:instrText>
+            </w:r>
+            <w:r>
+              <w:rPr>
+                <w:noProof/>
+                <w:webHidden/>
+              </w:rPr>
+            </w:r>
+            <w:r>
+              <w:rPr>
+                <w:noProof/>
+                <w:webHidden/>
+              </w:rPr>
+              <w:fldChar w:fldCharType="separate"/>
+            </w:r>
+            <w:r>
+              <w:rPr>
+                <w:noProof/>
+                <w:webHidden/>
+              </w:rPr>
+              <w:t>7</w:t>
+            </w:r>
+            <w:r>
+              <w:rPr>
+                <w:noProof/>
+                <w:webHidden/>
+              </w:rPr>
+              <w:fldChar w:fldCharType="end"/>
+            </w:r>
+          </w:hyperlink>
+        </w:p>
+        <w:p>
+          <w:pPr>
+            <w:pStyle w:val="TOC1"/>
+            <w:tabs>
+              <w:tab w:val="right" w:leader="dot" w:pos="9394"/>
+            </w:tabs>
+            <w:rPr>
+              <w:rFonts w:eastAsiaTheme="minorEastAsia" w:cstheme="minorBidi"/>
+              <w:b w:val="0"/>
+              <w:bCs w:val="0"/>
+              <w:i w:val="0"/>
+              <w:iCs w:val="0"/>
+              <w:noProof/>
+              <w:color w:val="auto"/>
+              <w:lang w:val="en-IE" w:eastAsia="en-GB"/>
+            </w:rPr>
+          </w:pPr>
+          <w:hyperlink w:anchor="_Toc29254094" w:history="1">
+            <w:r>
+              <w:rPr>
+                <w:rStyle w:val="Hyperlink"/>
+                <w:noProof/>
+              </w:rPr>
+              <w:t>Implementation</w:t>
+            </w:r>
+            <w:r>
+              <w:rPr>
+                <w:noProof/>
+                <w:webHidden/>
+              </w:rPr>
+              <w:tab/>
+            </w:r>
+            <w:r>
+              <w:rPr>
+                <w:noProof/>
+                <w:webHidden/>
+              </w:rPr>
+              <w:fldChar w:fldCharType="begin"/>
+            </w:r>
+            <w:r>
+              <w:rPr>
+                <w:noProof/>
+                <w:webHidden/>
+              </w:rPr>
+              <w:instrText xml:space="preserve"> PAGEREF _Toc29254094 \h </w:instrText>
+            </w:r>
+            <w:r>
+              <w:rPr>
+                <w:noProof/>
+                <w:webHidden/>
+              </w:rPr>
+            </w:r>
+            <w:r>
+              <w:rPr>
+                <w:noProof/>
+                <w:webHidden/>
+              </w:rPr>
+              <w:fldChar w:fldCharType="separate"/>
+            </w:r>
+            <w:r>
+              <w:rPr>
+                <w:noProof/>
+                <w:webHidden/>
+              </w:rPr>
+              <w:t>8</w:t>
+            </w:r>
+            <w:r>
+              <w:rPr>
+                <w:noProof/>
+                <w:webHidden/>
+              </w:rPr>
+              <w:fldChar w:fldCharType="end"/>
+            </w:r>
+          </w:hyperlink>
+        </w:p>
+        <w:p>
+          <w:pPr>
+            <w:pStyle w:val="TOC1"/>
+            <w:tabs>
+              <w:tab w:val="right" w:leader="dot" w:pos="9394"/>
+            </w:tabs>
+            <w:rPr>
+              <w:rFonts w:eastAsiaTheme="minorEastAsia" w:cstheme="minorBidi"/>
+              <w:b w:val="0"/>
+              <w:bCs w:val="0"/>
+              <w:i w:val="0"/>
+              <w:iCs w:val="0"/>
+              <w:noProof/>
+              <w:color w:val="auto"/>
+              <w:lang w:val="en-IE" w:eastAsia="en-GB"/>
+            </w:rPr>
+          </w:pPr>
+          <w:hyperlink w:anchor="_Toc29254095" w:history="1">
+            <w:r>
+              <w:rPr>
+                <w:rStyle w:val="Hyperlink"/>
+                <w:noProof/>
+              </w:rPr>
+              <w:t>Individual Contributions</w:t>
+            </w:r>
+            <w:r>
+              <w:rPr>
+                <w:noProof/>
+                <w:webHidden/>
+              </w:rPr>
+              <w:tab/>
+            </w:r>
+            <w:r>
+              <w:rPr>
+                <w:noProof/>
+                <w:webHidden/>
+              </w:rPr>
+              <w:fldChar w:fldCharType="begin"/>
+            </w:r>
+            <w:r>
+              <w:rPr>
+                <w:noProof/>
+                <w:webHidden/>
+              </w:rPr>
+              <w:instrText xml:space="preserve"> PAGEREF _Toc29254095 \h </w:instrText>
+            </w:r>
+            <w:r>
+              <w:rPr>
+                <w:noProof/>
+                <w:webHidden/>
+              </w:rPr>
+            </w:r>
+            <w:r>
+              <w:rPr>
+                <w:noProof/>
+                <w:webHidden/>
+              </w:rPr>
+              <w:fldChar w:fldCharType="separate"/>
+            </w:r>
+            <w:r>
+              <w:rPr>
+                <w:noProof/>
+                <w:webHidden/>
+              </w:rPr>
+              <w:t>16</w:t>
+            </w:r>
+            <w:r>
+              <w:rPr>
+                <w:noProof/>
+                <w:webHidden/>
+              </w:rPr>
+              <w:fldChar w:fldCharType="end"/>
+            </w:r>
+          </w:hyperlink>
+        </w:p>
+        <w:p>
+          <w:pPr>
+            <w:pStyle w:val="TOC2"/>
+            <w:tabs>
+              <w:tab w:val="right" w:leader="dot" w:pos="9394"/>
+            </w:tabs>
+            <w:rPr>
+              <w:rFonts w:eastAsiaTheme="minorEastAsia" w:cstheme="minorBidi"/>
+              <w:b w:val="0"/>
+              <w:bCs w:val="0"/>
+              <w:noProof/>
+              <w:color w:val="auto"/>
+              <w:sz w:val="24"/>
+              <w:szCs w:val="24"/>
+              <w:lang w:val="en-IE" w:eastAsia="en-GB"/>
+            </w:rPr>
+          </w:pPr>
+          <w:hyperlink w:anchor="_Toc29254096" w:history="1">
+            <w:r>
+              <w:rPr>
+                <w:rStyle w:val="Hyperlink"/>
+                <w:noProof/>
+              </w:rPr>
+              <w:t>Srikanth Shilesh Pasam</w:t>
+            </w:r>
+            <w:r>
+              <w:rPr>
+                <w:noProof/>
+                <w:webHidden/>
+              </w:rPr>
+              <w:tab/>
+            </w:r>
+            <w:r>
+              <w:rPr>
+                <w:noProof/>
+                <w:webHidden/>
+              </w:rPr>
+              <w:fldChar w:fldCharType="begin"/>
+            </w:r>
+            <w:r>
+              <w:rPr>
+                <w:noProof/>
+                <w:webHidden/>
+              </w:rPr>
+              <w:instrText xml:space="preserve"> PAGEREF _Toc29254096 \h </w:instrText>
+            </w:r>
+            <w:r>
+              <w:rPr>
+                <w:noProof/>
+                <w:webHidden/>
+              </w:rPr>
+            </w:r>
+            <w:r>
+              <w:rPr>
+                <w:noProof/>
+                <w:webHidden/>
+              </w:rPr>
+              <w:fldChar w:fldCharType="separate"/>
+            </w:r>
+            <w:r>
+              <w:rPr>
+                <w:noProof/>
+                <w:webHidden/>
+              </w:rPr>
+              <w:t>16</w:t>
+            </w:r>
+            <w:r>
+              <w:rPr>
+                <w:noProof/>
+                <w:webHidden/>
+              </w:rPr>
+              <w:fldChar w:fldCharType="end"/>
+            </w:r>
+          </w:hyperlink>
+        </w:p>
+        <w:p>
+          <w:pPr>
+            <w:pStyle w:val="TOC2"/>
+            <w:tabs>
+              <w:tab w:val="right" w:leader="dot" w:pos="9394"/>
+            </w:tabs>
+            <w:rPr>
+              <w:rFonts w:eastAsiaTheme="minorEastAsia" w:cstheme="minorBidi"/>
+              <w:b w:val="0"/>
+              <w:bCs w:val="0"/>
+              <w:noProof/>
+              <w:color w:val="auto"/>
+              <w:sz w:val="24"/>
+              <w:szCs w:val="24"/>
+              <w:lang w:val="en-IE" w:eastAsia="en-GB"/>
+            </w:rPr>
+          </w:pPr>
+          <w:hyperlink w:anchor="_Toc29254097" w:history="1">
+            <w:r>
+              <w:rPr>
+                <w:rStyle w:val="Hyperlink"/>
+                <w:noProof/>
+              </w:rPr>
+              <w:t>Reflection</w:t>
+            </w:r>
+            <w:r>
+              <w:rPr>
+                <w:noProof/>
+                <w:webHidden/>
+              </w:rPr>
+              <w:tab/>
+            </w:r>
+            <w:r>
+              <w:rPr>
+                <w:noProof/>
+                <w:webHidden/>
+              </w:rPr>
+              <w:fldChar w:fldCharType="begin"/>
+            </w:r>
+            <w:r>
+              <w:rPr>
+                <w:noProof/>
+                <w:webHidden/>
+              </w:rPr>
+              <w:instrText xml:space="preserve"> PAGEREF _Toc29254097 \h </w:instrText>
+            </w:r>
+            <w:r>
+              <w:rPr>
+                <w:noProof/>
+                <w:webHidden/>
+              </w:rPr>
+            </w:r>
+            <w:r>
+              <w:rPr>
+                <w:noProof/>
+                <w:webHidden/>
+              </w:rPr>
+              <w:fldChar w:fldCharType="separate"/>
+            </w:r>
+            <w:r>
+              <w:rPr>
+                <w:noProof/>
+                <w:webHidden/>
+              </w:rPr>
+              <w:t>16</w:t>
+            </w:r>
+            <w:r>
+              <w:rPr>
+                <w:noProof/>
+                <w:webHidden/>
+              </w:rPr>
+              <w:fldChar w:fldCharType="end"/>
+            </w:r>
+          </w:hyperlink>
+        </w:p>
+        <w:p>
+          <w:pPr>
+            <w:pStyle w:val="TOC2"/>
+            <w:tabs>
+              <w:tab w:val="right" w:leader="dot" w:pos="9394"/>
+            </w:tabs>
+            <w:rPr>
+              <w:rFonts w:eastAsiaTheme="minorEastAsia" w:cstheme="minorBidi"/>
+              <w:b w:val="0"/>
+              <w:bCs w:val="0"/>
+              <w:noProof/>
+              <w:color w:val="auto"/>
+              <w:sz w:val="24"/>
+              <w:szCs w:val="24"/>
+              <w:lang w:val="en-IE" w:eastAsia="en-GB"/>
+            </w:rPr>
+          </w:pPr>
+          <w:hyperlink w:anchor="_Toc29254098" w:history="1">
+            <w:r>
+              <w:rPr>
+                <w:rStyle w:val="Hyperlink"/>
+                <w:noProof/>
+              </w:rPr>
+              <w:t>Sabitha Maram</w:t>
+            </w:r>
+            <w:r>
+              <w:rPr>
+                <w:noProof/>
+                <w:webHidden/>
+              </w:rPr>
+              <w:tab/>
+            </w:r>
+            <w:r>
+              <w:rPr>
+                <w:noProof/>
+                <w:webHidden/>
+              </w:rPr>
+              <w:fldChar w:fldCharType="begin"/>
+            </w:r>
+            <w:r>
+              <w:rPr>
+                <w:noProof/>
+                <w:webHidden/>
+              </w:rPr>
+              <w:instrText xml:space="preserve"> PAGEREF _Toc29254098 \h </w:instrText>
+            </w:r>
+            <w:r>
+              <w:rPr>
+                <w:noProof/>
+                <w:webHidden/>
+              </w:rPr>
+            </w:r>
+            <w:r>
+              <w:rPr>
+                <w:noProof/>
+                <w:webHidden/>
+              </w:rPr>
+              <w:fldChar w:fldCharType="separate"/>
+            </w:r>
+            <w:r>
+              <w:rPr>
+                <w:noProof/>
+                <w:webHidden/>
+              </w:rPr>
+              <w:t>17</w:t>
+            </w:r>
+            <w:r>
+              <w:rPr>
+                <w:noProof/>
+                <w:webHidden/>
+              </w:rPr>
+              <w:fldChar w:fldCharType="end"/>
+            </w:r>
+          </w:hyperlink>
+        </w:p>
+        <w:p>
+          <w:pPr>
+            <w:pStyle w:val="TOC2"/>
+            <w:tabs>
+              <w:tab w:val="right" w:leader="dot" w:pos="9394"/>
+            </w:tabs>
+            <w:rPr>
+              <w:rFonts w:eastAsiaTheme="minorEastAsia" w:cstheme="minorBidi"/>
+              <w:b w:val="0"/>
+              <w:bCs w:val="0"/>
+              <w:noProof/>
+              <w:color w:val="auto"/>
+              <w:sz w:val="24"/>
+              <w:szCs w:val="24"/>
+              <w:lang w:val="en-IE" w:eastAsia="en-GB"/>
+            </w:rPr>
+          </w:pPr>
+          <w:hyperlink w:anchor="_Toc29254099" w:history="1">
+            <w:r>
+              <w:rPr>
+                <w:rStyle w:val="Hyperlink"/>
+                <w:noProof/>
+              </w:rPr>
+              <w:t>Abhilash Reddy Peram</w:t>
+            </w:r>
+            <w:r>
+              <w:rPr>
+                <w:noProof/>
+                <w:webHidden/>
+              </w:rPr>
+              <w:tab/>
+            </w:r>
+            <w:r>
+              <w:rPr>
+                <w:noProof/>
+                <w:webHidden/>
+              </w:rPr>
+              <w:fldChar w:fldCharType="begin"/>
+            </w:r>
+            <w:r>
+              <w:rPr>
+                <w:noProof/>
+                <w:webHidden/>
+              </w:rPr>
+              <w:instrText xml:space="preserve"> PAGEREF _Toc29254099 \h </w:instrText>
+            </w:r>
+            <w:r>
+              <w:rPr>
+                <w:noProof/>
+                <w:webHidden/>
+              </w:rPr>
+            </w:r>
+            <w:r>
+              <w:rPr>
+                <w:noProof/>
+                <w:webHidden/>
+              </w:rPr>
+              <w:fldChar w:fldCharType="separate"/>
+            </w:r>
+            <w:r>
+              <w:rPr>
+                <w:noProof/>
+                <w:webHidden/>
+              </w:rPr>
+              <w:t>18</w:t>
+            </w:r>
+            <w:r>
+              <w:rPr>
+                <w:noProof/>
+                <w:webHidden/>
+              </w:rPr>
+              <w:fldChar w:fldCharType="end"/>
+            </w:r>
+          </w:hyperlink>
+        </w:p>
+        <w:p>
+          <w:pPr>
+            <w:pStyle w:val="TOC1"/>
+            <w:tabs>
+              <w:tab w:val="right" w:leader="dot" w:pos="9394"/>
+            </w:tabs>
+            <w:rPr>
+              <w:rFonts w:eastAsiaTheme="minorEastAsia" w:cstheme="minorBidi"/>
+              <w:b w:val="0"/>
+              <w:bCs w:val="0"/>
+              <w:i w:val="0"/>
+              <w:iCs w:val="0"/>
+              <w:noProof/>
+              <w:color w:val="auto"/>
+              <w:lang w:val="en-IE" w:eastAsia="en-GB"/>
+            </w:rPr>
+          </w:pPr>
+          <w:hyperlink w:anchor="_Toc29254100" w:history="1">
+            <w:r>
+              <w:rPr>
+                <w:rStyle w:val="Hyperlink"/>
+                <w:noProof/>
+              </w:rPr>
+              <w:t>Appendix 1</w:t>
+            </w:r>
+            <w:r>
+              <w:rPr>
+                <w:noProof/>
+                <w:webHidden/>
+              </w:rPr>
+              <w:tab/>
+            </w:r>
+            <w:r>
+              <w:rPr>
+                <w:noProof/>
+                <w:webHidden/>
+              </w:rPr>
+              <w:fldChar w:fldCharType="begin"/>
+            </w:r>
+            <w:r>
+              <w:rPr>
+                <w:noProof/>
+                <w:webHidden/>
+              </w:rPr>
+              <w:instrText xml:space="preserve"> PAGEREF _Toc29254100 \h </w:instrText>
+            </w:r>
+            <w:r>
+              <w:rPr>
+                <w:noProof/>
+                <w:webHidden/>
+              </w:rPr>
+            </w:r>
+            <w:r>
+              <w:rPr>
+                <w:noProof/>
+                <w:webHidden/>
+              </w:rPr>
+              <w:fldChar w:fldCharType="separate"/>
+            </w:r>
+            <w:r>
+              <w:rPr>
+                <w:noProof/>
+                <w:webHidden/>
+              </w:rPr>
+              <w:t>19</w:t>
+            </w:r>
+            <w:r>
+              <w:rPr>
+                <w:noProof/>
+                <w:webHidden/>
+              </w:rPr>
+              <w:fldChar w:fldCharType="end"/>
+            </w:r>
+          </w:hyperlink>
+        </w:p>
+        <w:p>
+          <w:pPr>
+            <w:pStyle w:val="TOC1"/>
+            <w:tabs>
+              <w:tab w:val="right" w:leader="dot" w:pos="9394"/>
+            </w:tabs>
+            <w:rPr>
+              <w:rFonts w:eastAsiaTheme="minorEastAsia" w:cstheme="minorBidi"/>
+              <w:b w:val="0"/>
+              <w:bCs w:val="0"/>
+              <w:i w:val="0"/>
+              <w:iCs w:val="0"/>
+              <w:noProof/>
+              <w:color w:val="auto"/>
+              <w:lang w:val="en-IE" w:eastAsia="en-GB"/>
+            </w:rPr>
+          </w:pPr>
+          <w:hyperlink w:anchor="_Toc29254101" w:history="1">
+            <w:r>
+              <w:rPr>
+                <w:rStyle w:val="Hyperlink"/>
+                <w:noProof/>
+              </w:rPr>
+              <w:t>Appendix 2</w:t>
+            </w:r>
+            <w:r>
+              <w:rPr>
+                <w:noProof/>
+                <w:webHidden/>
+              </w:rPr>
+              <w:tab/>
+            </w:r>
+            <w:r>
+              <w:rPr>
+                <w:noProof/>
+                <w:webHidden/>
+              </w:rPr>
+              <w:fldChar w:fldCharType="begin"/>
+            </w:r>
+            <w:r>
+              <w:rPr>
+                <w:noProof/>
+                <w:webHidden/>
+              </w:rPr>
+              <w:instrText xml:space="preserve"> PAGEREF _Toc29254101 \h </w:instrText>
+            </w:r>
+            <w:r>
+              <w:rPr>
+                <w:noProof/>
+                <w:webHidden/>
+              </w:rPr>
+            </w:r>
+            <w:r>
+              <w:rPr>
+                <w:noProof/>
+                <w:webHidden/>
+              </w:rPr>
+              <w:fldChar w:fldCharType="separate"/>
+            </w:r>
+            <w:r>
+              <w:rPr>
+                <w:noProof/>
+                <w:webHidden/>
+              </w:rPr>
+              <w:t>20</w:t>
             </w:r>
             <w:r>
               <w:rPr>
@@ -563,20 +1609,1288 @@
     </w:p>
     <w:p>
       <w:pPr>
+        <w:jc w:val="both"/>
+        <w:rPr>
+          <w:rStyle w:val="Emphasis"/>
+          <w:rFonts w:asciiTheme="majorHAnsi" w:hAnsiTheme="majorHAnsi"/>
+          <w:b/>
+          <w:bCs/>
+          <w:sz w:val="72"/>
+          <w:szCs w:val="18"/>
+        </w:rPr>
+      </w:pPr>
+    </w:p>
+    <w:p>
+      <w:pPr>
+        <w:jc w:val="both"/>
+        <w:rPr>
+          <w:rStyle w:val="Emphasis"/>
+          <w:rFonts w:asciiTheme="majorHAnsi" w:hAnsiTheme="majorHAnsi"/>
+          <w:b/>
+          <w:bCs/>
+          <w:sz w:val="72"/>
+          <w:szCs w:val="18"/>
+        </w:rPr>
+      </w:pPr>
+    </w:p>
+    <w:p>
+      <w:pPr>
+        <w:jc w:val="both"/>
+        <w:rPr>
+          <w:rStyle w:val="Emphasis"/>
+          <w:rFonts w:asciiTheme="majorHAnsi" w:hAnsiTheme="majorHAnsi"/>
+          <w:b/>
+          <w:bCs/>
+          <w:sz w:val="72"/>
+          <w:szCs w:val="18"/>
+        </w:rPr>
+      </w:pPr>
+    </w:p>
+    <w:p>
+      <w:pPr>
+        <w:jc w:val="both"/>
+        <w:rPr>
+          <w:rStyle w:val="Emphasis"/>
+          <w:rFonts w:asciiTheme="majorHAnsi" w:hAnsiTheme="majorHAnsi"/>
+          <w:b/>
+          <w:bCs/>
+          <w:sz w:val="72"/>
+          <w:szCs w:val="18"/>
+        </w:rPr>
+      </w:pPr>
+    </w:p>
+    <w:p>
+      <w:pPr>
+        <w:pStyle w:val="Heading1"/>
+        <w:jc w:val="center"/>
+        <w:rPr>
+          <w:rStyle w:val="Emphasis"/>
+        </w:rPr>
+      </w:pPr>
+      <w:bookmarkStart w:id="0" w:name="_Toc29254084"/>
+      <w:r>
+        <w:rPr>
+          <w:rStyle w:val="Emphasis"/>
+        </w:rPr>
+        <w:lastRenderedPageBreak/>
+        <w:t>Table of Figures</w:t>
+      </w:r>
+      <w:bookmarkEnd w:id="0"/>
+    </w:p>
+    <w:p>
+      <w:pPr>
+        <w:pStyle w:val="TableofFigures"/>
+        <w:tabs>
+          <w:tab w:val="right" w:leader="dot" w:pos="9394"/>
+        </w:tabs>
+        <w:rPr>
+          <w:noProof/>
+        </w:rPr>
+      </w:pPr>
+      <w:r>
+        <w:rPr>
+          <w:rStyle w:val="Emphasis"/>
+          <w:rFonts w:asciiTheme="majorHAnsi" w:hAnsiTheme="majorHAnsi"/>
+          <w:b/>
+          <w:bCs/>
+          <w:sz w:val="72"/>
+          <w:szCs w:val="18"/>
+        </w:rPr>
+        <w:fldChar w:fldCharType="begin"/>
+      </w:r>
+      <w:r>
+        <w:rPr>
+          <w:rStyle w:val="Emphasis"/>
+          <w:rFonts w:asciiTheme="majorHAnsi" w:hAnsiTheme="majorHAnsi"/>
+          <w:b/>
+          <w:bCs/>
+          <w:sz w:val="72"/>
+          <w:szCs w:val="18"/>
+        </w:rPr>
+        <w:instrText xml:space="preserve"> TOC \h \z \c "Figure" </w:instrText>
+      </w:r>
+      <w:r>
+        <w:rPr>
+          <w:rStyle w:val="Emphasis"/>
+          <w:rFonts w:asciiTheme="majorHAnsi" w:hAnsiTheme="majorHAnsi"/>
+          <w:b/>
+          <w:bCs/>
+          <w:sz w:val="72"/>
+          <w:szCs w:val="18"/>
+        </w:rPr>
+        <w:fldChar w:fldCharType="separate"/>
+      </w:r>
+      <w:hyperlink w:anchor="_Toc29253862" w:history="1">
+        <w:r>
+          <w:rPr>
+            <w:rStyle w:val="Hyperlink"/>
+            <w:noProof/>
+          </w:rPr>
+          <w:t>Figure 1 Login Section</w:t>
+        </w:r>
+        <w:r>
+          <w:rPr>
+            <w:noProof/>
+            <w:webHidden/>
+          </w:rPr>
+          <w:tab/>
+        </w:r>
+        <w:r>
+          <w:rPr>
+            <w:noProof/>
+            <w:webHidden/>
+          </w:rPr>
+          <w:fldChar w:fldCharType="begin"/>
+        </w:r>
+        <w:r>
+          <w:rPr>
+            <w:noProof/>
+            <w:webHidden/>
+          </w:rPr>
+          <w:instrText xml:space="preserve"> PAGEREF _Toc29253862 \h </w:instrText>
+        </w:r>
+        <w:r>
+          <w:rPr>
+            <w:noProof/>
+            <w:webHidden/>
+          </w:rPr>
+        </w:r>
+        <w:r>
+          <w:rPr>
+            <w:noProof/>
+            <w:webHidden/>
+          </w:rPr>
+          <w:fldChar w:fldCharType="separate"/>
+        </w:r>
+        <w:r>
+          <w:rPr>
+            <w:noProof/>
+            <w:webHidden/>
+          </w:rPr>
+          <w:t>7</w:t>
+        </w:r>
+        <w:r>
+          <w:rPr>
+            <w:noProof/>
+            <w:webHidden/>
+          </w:rPr>
+          <w:fldChar w:fldCharType="end"/>
+        </w:r>
+      </w:hyperlink>
+    </w:p>
+    <w:p>
+      <w:pPr>
+        <w:pStyle w:val="TableofFigures"/>
+        <w:tabs>
+          <w:tab w:val="right" w:leader="dot" w:pos="9394"/>
+        </w:tabs>
+        <w:rPr>
+          <w:noProof/>
+        </w:rPr>
+      </w:pPr>
+      <w:hyperlink w:anchor="_Toc29253863" w:history="1">
+        <w:r>
+          <w:rPr>
+            <w:rStyle w:val="Hyperlink"/>
+            <w:noProof/>
+          </w:rPr>
+          <w:t>Figure 2 Creating new user</w:t>
+        </w:r>
+        <w:r>
+          <w:rPr>
+            <w:noProof/>
+            <w:webHidden/>
+          </w:rPr>
+          <w:tab/>
+        </w:r>
+        <w:r>
+          <w:rPr>
+            <w:noProof/>
+            <w:webHidden/>
+          </w:rPr>
+          <w:fldChar w:fldCharType="begin"/>
+        </w:r>
+        <w:r>
+          <w:rPr>
+            <w:noProof/>
+            <w:webHidden/>
+          </w:rPr>
+          <w:instrText xml:space="preserve"> PAGEREF _Toc29253863 \h </w:instrText>
+        </w:r>
+        <w:r>
+          <w:rPr>
+            <w:noProof/>
+            <w:webHidden/>
+          </w:rPr>
+        </w:r>
+        <w:r>
+          <w:rPr>
+            <w:noProof/>
+            <w:webHidden/>
+          </w:rPr>
+          <w:fldChar w:fldCharType="separate"/>
+        </w:r>
+        <w:r>
+          <w:rPr>
+            <w:noProof/>
+            <w:webHidden/>
+          </w:rPr>
+          <w:t>7</w:t>
+        </w:r>
+        <w:r>
+          <w:rPr>
+            <w:noProof/>
+            <w:webHidden/>
+          </w:rPr>
+          <w:fldChar w:fldCharType="end"/>
+        </w:r>
+      </w:hyperlink>
+    </w:p>
+    <w:p>
+      <w:pPr>
+        <w:pStyle w:val="TableofFigures"/>
+        <w:tabs>
+          <w:tab w:val="right" w:leader="dot" w:pos="9394"/>
+        </w:tabs>
+        <w:rPr>
+          <w:noProof/>
+        </w:rPr>
+      </w:pPr>
+      <w:hyperlink w:anchor="_Toc29253864" w:history="1">
+        <w:r>
+          <w:rPr>
+            <w:rStyle w:val="Hyperlink"/>
+            <w:noProof/>
+          </w:rPr>
+          <w:t>Figure 3 Login of existing user</w:t>
+        </w:r>
+        <w:r>
+          <w:rPr>
+            <w:noProof/>
+            <w:webHidden/>
+          </w:rPr>
+          <w:tab/>
+        </w:r>
+        <w:r>
+          <w:rPr>
+            <w:noProof/>
+            <w:webHidden/>
+          </w:rPr>
+          <w:fldChar w:fldCharType="begin"/>
+        </w:r>
+        <w:r>
+          <w:rPr>
+            <w:noProof/>
+            <w:webHidden/>
+          </w:rPr>
+          <w:instrText xml:space="preserve"> PAGEREF _Toc29253864 \h </w:instrText>
+        </w:r>
+        <w:r>
+          <w:rPr>
+            <w:noProof/>
+            <w:webHidden/>
+          </w:rPr>
+        </w:r>
+        <w:r>
+          <w:rPr>
+            <w:noProof/>
+            <w:webHidden/>
+          </w:rPr>
+          <w:fldChar w:fldCharType="separate"/>
+        </w:r>
+        <w:r>
+          <w:rPr>
+            <w:noProof/>
+            <w:webHidden/>
+          </w:rPr>
+          <w:t>8</w:t>
+        </w:r>
+        <w:r>
+          <w:rPr>
+            <w:noProof/>
+            <w:webHidden/>
+          </w:rPr>
+          <w:fldChar w:fldCharType="end"/>
+        </w:r>
+      </w:hyperlink>
+    </w:p>
+    <w:p>
+      <w:pPr>
+        <w:pStyle w:val="TableofFigures"/>
+        <w:tabs>
+          <w:tab w:val="right" w:leader="dot" w:pos="9394"/>
+        </w:tabs>
+        <w:rPr>
+          <w:noProof/>
+        </w:rPr>
+      </w:pPr>
+      <w:hyperlink w:anchor="_Toc29253865" w:history="1">
+        <w:r>
+          <w:rPr>
+            <w:rStyle w:val="Hyperlink"/>
+            <w:noProof/>
+          </w:rPr>
+          <w:t>Figure 4 Selecting folder location and opening file</w:t>
+        </w:r>
+        <w:r>
+          <w:rPr>
+            <w:noProof/>
+            <w:webHidden/>
+          </w:rPr>
+          <w:tab/>
+        </w:r>
+        <w:r>
+          <w:rPr>
+            <w:noProof/>
+            <w:webHidden/>
+          </w:rPr>
+          <w:fldChar w:fldCharType="begin"/>
+        </w:r>
+        <w:r>
+          <w:rPr>
+            <w:noProof/>
+            <w:webHidden/>
+          </w:rPr>
+          <w:instrText xml:space="preserve"> PAGEREF _Toc29253865 \h </w:instrText>
+        </w:r>
+        <w:r>
+          <w:rPr>
+            <w:noProof/>
+            <w:webHidden/>
+          </w:rPr>
+        </w:r>
+        <w:r>
+          <w:rPr>
+            <w:noProof/>
+            <w:webHidden/>
+          </w:rPr>
+          <w:fldChar w:fldCharType="separate"/>
+        </w:r>
+        <w:r>
+          <w:rPr>
+            <w:noProof/>
+            <w:webHidden/>
+          </w:rPr>
+          <w:t>9</w:t>
+        </w:r>
+        <w:r>
+          <w:rPr>
+            <w:noProof/>
+            <w:webHidden/>
+          </w:rPr>
+          <w:fldChar w:fldCharType="end"/>
+        </w:r>
+      </w:hyperlink>
+    </w:p>
+    <w:p>
+      <w:pPr>
+        <w:pStyle w:val="TableofFigures"/>
+        <w:tabs>
+          <w:tab w:val="right" w:leader="dot" w:pos="9394"/>
+        </w:tabs>
+        <w:rPr>
+          <w:noProof/>
+        </w:rPr>
+      </w:pPr>
+      <w:hyperlink w:anchor="_Toc29253866" w:history="1">
+        <w:r>
+          <w:rPr>
+            <w:rStyle w:val="Hyperlink"/>
+            <w:noProof/>
+          </w:rPr>
+          <w:t>Figure 5 Calculating the class average</w:t>
+        </w:r>
+        <w:r>
+          <w:rPr>
+            <w:noProof/>
+            <w:webHidden/>
+          </w:rPr>
+          <w:tab/>
+        </w:r>
+        <w:r>
+          <w:rPr>
+            <w:noProof/>
+            <w:webHidden/>
+          </w:rPr>
+          <w:fldChar w:fldCharType="begin"/>
+        </w:r>
+        <w:r>
+          <w:rPr>
+            <w:noProof/>
+            <w:webHidden/>
+          </w:rPr>
+          <w:instrText xml:space="preserve"> PAGEREF _Toc29253866 \h </w:instrText>
+        </w:r>
+        <w:r>
+          <w:rPr>
+            <w:noProof/>
+            <w:webHidden/>
+          </w:rPr>
+        </w:r>
+        <w:r>
+          <w:rPr>
+            <w:noProof/>
+            <w:webHidden/>
+          </w:rPr>
+          <w:fldChar w:fldCharType="separate"/>
+        </w:r>
+        <w:r>
+          <w:rPr>
+            <w:noProof/>
+            <w:webHidden/>
+          </w:rPr>
+          <w:t>11</w:t>
+        </w:r>
+        <w:r>
+          <w:rPr>
+            <w:noProof/>
+            <w:webHidden/>
+          </w:rPr>
+          <w:fldChar w:fldCharType="end"/>
+        </w:r>
+      </w:hyperlink>
+    </w:p>
+    <w:p>
+      <w:pPr>
+        <w:pStyle w:val="TableofFigures"/>
+        <w:tabs>
+          <w:tab w:val="right" w:leader="dot" w:pos="9394"/>
+        </w:tabs>
+        <w:rPr>
+          <w:noProof/>
+        </w:rPr>
+      </w:pPr>
+      <w:hyperlink w:anchor="_Toc29253867" w:history="1">
+        <w:r>
+          <w:rPr>
+            <w:rStyle w:val="Hyperlink"/>
+            <w:noProof/>
+          </w:rPr>
+          <w:t>Figure 6 Subject wise marks sorted display</w:t>
+        </w:r>
+        <w:r>
+          <w:rPr>
+            <w:noProof/>
+            <w:webHidden/>
+          </w:rPr>
+          <w:tab/>
+        </w:r>
+        <w:r>
+          <w:rPr>
+            <w:noProof/>
+            <w:webHidden/>
+          </w:rPr>
+          <w:fldChar w:fldCharType="begin"/>
+        </w:r>
+        <w:r>
+          <w:rPr>
+            <w:noProof/>
+            <w:webHidden/>
+          </w:rPr>
+          <w:instrText xml:space="preserve"> PAGEREF _Toc29253867 \h </w:instrText>
+        </w:r>
+        <w:r>
+          <w:rPr>
+            <w:noProof/>
+            <w:webHidden/>
+          </w:rPr>
+        </w:r>
+        <w:r>
+          <w:rPr>
+            <w:noProof/>
+            <w:webHidden/>
+          </w:rPr>
+          <w:fldChar w:fldCharType="separate"/>
+        </w:r>
+        <w:r>
+          <w:rPr>
+            <w:noProof/>
+            <w:webHidden/>
+          </w:rPr>
+          <w:t>11</w:t>
+        </w:r>
+        <w:r>
+          <w:rPr>
+            <w:noProof/>
+            <w:webHidden/>
+          </w:rPr>
+          <w:fldChar w:fldCharType="end"/>
+        </w:r>
+      </w:hyperlink>
+    </w:p>
+    <w:p>
+      <w:pPr>
+        <w:pStyle w:val="TableofFigures"/>
+        <w:tabs>
+          <w:tab w:val="right" w:leader="dot" w:pos="9394"/>
+        </w:tabs>
+        <w:rPr>
+          <w:noProof/>
+        </w:rPr>
+      </w:pPr>
+      <w:hyperlink w:anchor="_Toc29253868" w:history="1">
+        <w:r>
+          <w:rPr>
+            <w:rStyle w:val="Hyperlink"/>
+            <w:noProof/>
+          </w:rPr>
+          <w:t>Figure 7 Searching for a student</w:t>
+        </w:r>
+        <w:r>
+          <w:rPr>
+            <w:noProof/>
+            <w:webHidden/>
+          </w:rPr>
+          <w:tab/>
+        </w:r>
+        <w:r>
+          <w:rPr>
+            <w:noProof/>
+            <w:webHidden/>
+          </w:rPr>
+          <w:fldChar w:fldCharType="begin"/>
+        </w:r>
+        <w:r>
+          <w:rPr>
+            <w:noProof/>
+            <w:webHidden/>
+          </w:rPr>
+          <w:instrText xml:space="preserve"> PAGEREF _Toc29253868 \h </w:instrText>
+        </w:r>
+        <w:r>
+          <w:rPr>
+            <w:noProof/>
+            <w:webHidden/>
+          </w:rPr>
+        </w:r>
+        <w:r>
+          <w:rPr>
+            <w:noProof/>
+            <w:webHidden/>
+          </w:rPr>
+          <w:fldChar w:fldCharType="separate"/>
+        </w:r>
+        <w:r>
+          <w:rPr>
+            <w:noProof/>
+            <w:webHidden/>
+          </w:rPr>
+          <w:t>12</w:t>
+        </w:r>
+        <w:r>
+          <w:rPr>
+            <w:noProof/>
+            <w:webHidden/>
+          </w:rPr>
+          <w:fldChar w:fldCharType="end"/>
+        </w:r>
+      </w:hyperlink>
+    </w:p>
+    <w:p>
+      <w:pPr>
+        <w:pStyle w:val="TableofFigures"/>
+        <w:tabs>
+          <w:tab w:val="right" w:leader="dot" w:pos="9394"/>
+        </w:tabs>
+        <w:rPr>
+          <w:noProof/>
+        </w:rPr>
+      </w:pPr>
+      <w:hyperlink w:anchor="_Toc29253869" w:history="1">
+        <w:r>
+          <w:rPr>
+            <w:rStyle w:val="Hyperlink"/>
+            <w:noProof/>
+          </w:rPr>
+          <w:t>Figure 8 Plotting graph of student progress</w:t>
+        </w:r>
+        <w:r>
+          <w:rPr>
+            <w:noProof/>
+            <w:webHidden/>
+          </w:rPr>
+          <w:tab/>
+        </w:r>
+        <w:r>
+          <w:rPr>
+            <w:noProof/>
+            <w:webHidden/>
+          </w:rPr>
+          <w:fldChar w:fldCharType="begin"/>
+        </w:r>
+        <w:r>
+          <w:rPr>
+            <w:noProof/>
+            <w:webHidden/>
+          </w:rPr>
+          <w:instrText xml:space="preserve"> PAGEREF _Toc29253869 \h </w:instrText>
+        </w:r>
+        <w:r>
+          <w:rPr>
+            <w:noProof/>
+            <w:webHidden/>
+          </w:rPr>
+        </w:r>
+        <w:r>
+          <w:rPr>
+            <w:noProof/>
+            <w:webHidden/>
+          </w:rPr>
+          <w:fldChar w:fldCharType="separate"/>
+        </w:r>
+        <w:r>
+          <w:rPr>
+            <w:noProof/>
+            <w:webHidden/>
+          </w:rPr>
+          <w:t>13</w:t>
+        </w:r>
+        <w:r>
+          <w:rPr>
+            <w:noProof/>
+            <w:webHidden/>
+          </w:rPr>
+          <w:fldChar w:fldCharType="end"/>
+        </w:r>
+      </w:hyperlink>
+    </w:p>
+    <w:p>
+      <w:pPr>
+        <w:pStyle w:val="TableofFigures"/>
+        <w:tabs>
+          <w:tab w:val="right" w:leader="dot" w:pos="9394"/>
+        </w:tabs>
+        <w:rPr>
+          <w:noProof/>
+        </w:rPr>
+      </w:pPr>
+      <w:hyperlink w:anchor="_Toc29253870" w:history="1">
+        <w:r>
+          <w:rPr>
+            <w:rStyle w:val="Hyperlink"/>
+            <w:noProof/>
+          </w:rPr>
+          <w:t>Figure 9 Plotting graph of class progress</w:t>
+        </w:r>
+        <w:r>
+          <w:rPr>
+            <w:noProof/>
+            <w:webHidden/>
+          </w:rPr>
+          <w:tab/>
+        </w:r>
+        <w:r>
+          <w:rPr>
+            <w:noProof/>
+            <w:webHidden/>
+          </w:rPr>
+          <w:fldChar w:fldCharType="begin"/>
+        </w:r>
+        <w:r>
+          <w:rPr>
+            <w:noProof/>
+            <w:webHidden/>
+          </w:rPr>
+          <w:instrText xml:space="preserve"> PAGEREF _Toc29253870 \h </w:instrText>
+        </w:r>
+        <w:r>
+          <w:rPr>
+            <w:noProof/>
+            <w:webHidden/>
+          </w:rPr>
+        </w:r>
+        <w:r>
+          <w:rPr>
+            <w:noProof/>
+            <w:webHidden/>
+          </w:rPr>
+          <w:fldChar w:fldCharType="separate"/>
+        </w:r>
+        <w:r>
+          <w:rPr>
+            <w:noProof/>
+            <w:webHidden/>
+          </w:rPr>
+          <w:t>14</w:t>
+        </w:r>
+        <w:r>
+          <w:rPr>
+            <w:noProof/>
+            <w:webHidden/>
+          </w:rPr>
+          <w:fldChar w:fldCharType="end"/>
+        </w:r>
+      </w:hyperlink>
+    </w:p>
+    <w:p>
+      <w:pPr>
+        <w:pStyle w:val="TableofFigures"/>
+        <w:tabs>
+          <w:tab w:val="right" w:leader="dot" w:pos="9394"/>
+        </w:tabs>
+        <w:rPr>
+          <w:noProof/>
+        </w:rPr>
+      </w:pPr>
+      <w:hyperlink w:anchor="_Toc29253871" w:history="1">
+        <w:r>
+          <w:rPr>
+            <w:rStyle w:val="Hyperlink"/>
+            <w:noProof/>
+          </w:rPr>
+          <w:t>Figure 10 Adding or editing student details</w:t>
+        </w:r>
+        <w:r>
+          <w:rPr>
+            <w:noProof/>
+            <w:webHidden/>
+          </w:rPr>
+          <w:tab/>
+        </w:r>
+        <w:r>
+          <w:rPr>
+            <w:noProof/>
+            <w:webHidden/>
+          </w:rPr>
+          <w:fldChar w:fldCharType="begin"/>
+        </w:r>
+        <w:r>
+          <w:rPr>
+            <w:noProof/>
+            <w:webHidden/>
+          </w:rPr>
+          <w:instrText xml:space="preserve"> PAGEREF _Toc29253871 \h </w:instrText>
+        </w:r>
+        <w:r>
+          <w:rPr>
+            <w:noProof/>
+            <w:webHidden/>
+          </w:rPr>
+        </w:r>
+        <w:r>
+          <w:rPr>
+            <w:noProof/>
+            <w:webHidden/>
+          </w:rPr>
+          <w:fldChar w:fldCharType="separate"/>
+        </w:r>
+        <w:r>
+          <w:rPr>
+            <w:noProof/>
+            <w:webHidden/>
+          </w:rPr>
+          <w:t>14</w:t>
+        </w:r>
+        <w:r>
+          <w:rPr>
+            <w:noProof/>
+            <w:webHidden/>
+          </w:rPr>
+          <w:fldChar w:fldCharType="end"/>
+        </w:r>
+      </w:hyperlink>
+    </w:p>
+    <w:p>
+      <w:pPr>
+        <w:pStyle w:val="TableofFigures"/>
+        <w:tabs>
+          <w:tab w:val="right" w:leader="dot" w:pos="9394"/>
+        </w:tabs>
+        <w:rPr>
+          <w:noProof/>
+        </w:rPr>
+      </w:pPr>
+      <w:hyperlink w:anchor="_Toc29253872" w:history="1">
+        <w:r>
+          <w:rPr>
+            <w:rStyle w:val="Hyperlink"/>
+            <w:noProof/>
+          </w:rPr>
+          <w:t>Figure 11 New student details entry</w:t>
+        </w:r>
+        <w:r>
+          <w:rPr>
+            <w:noProof/>
+            <w:webHidden/>
+          </w:rPr>
+          <w:tab/>
+        </w:r>
+        <w:r>
+          <w:rPr>
+            <w:noProof/>
+            <w:webHidden/>
+          </w:rPr>
+          <w:fldChar w:fldCharType="begin"/>
+        </w:r>
+        <w:r>
+          <w:rPr>
+            <w:noProof/>
+            <w:webHidden/>
+          </w:rPr>
+          <w:instrText xml:space="preserve"> PAGEREF _Toc29253872 \h </w:instrText>
+        </w:r>
+        <w:r>
+          <w:rPr>
+            <w:noProof/>
+            <w:webHidden/>
+          </w:rPr>
+        </w:r>
+        <w:r>
+          <w:rPr>
+            <w:noProof/>
+            <w:webHidden/>
+          </w:rPr>
+          <w:fldChar w:fldCharType="separate"/>
+        </w:r>
+        <w:r>
+          <w:rPr>
+            <w:noProof/>
+            <w:webHidden/>
+          </w:rPr>
+          <w:t>15</w:t>
+        </w:r>
+        <w:r>
+          <w:rPr>
+            <w:noProof/>
+            <w:webHidden/>
+          </w:rPr>
+          <w:fldChar w:fldCharType="end"/>
+        </w:r>
+      </w:hyperlink>
+    </w:p>
+    <w:p>
+      <w:pPr>
+        <w:pStyle w:val="TableofFigures"/>
+        <w:tabs>
+          <w:tab w:val="right" w:leader="dot" w:pos="9394"/>
+        </w:tabs>
+        <w:rPr>
+          <w:noProof/>
+        </w:rPr>
+      </w:pPr>
+      <w:hyperlink w:anchor="_Toc29253873" w:history="1">
+        <w:r>
+          <w:rPr>
+            <w:rStyle w:val="Hyperlink"/>
+            <w:noProof/>
+          </w:rPr>
+          <w:t>Figure 12 Editing existing student details</w:t>
+        </w:r>
+        <w:r>
+          <w:rPr>
+            <w:noProof/>
+            <w:webHidden/>
+          </w:rPr>
+          <w:tab/>
+        </w:r>
+        <w:r>
+          <w:rPr>
+            <w:noProof/>
+            <w:webHidden/>
+          </w:rPr>
+          <w:fldChar w:fldCharType="begin"/>
+        </w:r>
+        <w:r>
+          <w:rPr>
+            <w:noProof/>
+            <w:webHidden/>
+          </w:rPr>
+          <w:instrText xml:space="preserve"> PAGEREF _Toc29253873 \h </w:instrText>
+        </w:r>
+        <w:r>
+          <w:rPr>
+            <w:noProof/>
+            <w:webHidden/>
+          </w:rPr>
+        </w:r>
+        <w:r>
+          <w:rPr>
+            <w:noProof/>
+            <w:webHidden/>
+          </w:rPr>
+          <w:fldChar w:fldCharType="separate"/>
+        </w:r>
+        <w:r>
+          <w:rPr>
+            <w:noProof/>
+            <w:webHidden/>
+          </w:rPr>
+          <w:t>16</w:t>
+        </w:r>
+        <w:r>
+          <w:rPr>
+            <w:noProof/>
+            <w:webHidden/>
+          </w:rPr>
+          <w:fldChar w:fldCharType="end"/>
+        </w:r>
+      </w:hyperlink>
+    </w:p>
+    <w:p>
+      <w:pPr>
+        <w:pStyle w:val="TableofFigures"/>
+        <w:tabs>
+          <w:tab w:val="right" w:leader="dot" w:pos="9394"/>
+        </w:tabs>
+        <w:rPr>
+          <w:noProof/>
+        </w:rPr>
+      </w:pPr>
+      <w:hyperlink w:anchor="_Toc29253874" w:history="1">
+        <w:r>
+          <w:rPr>
+            <w:rStyle w:val="Hyperlink"/>
+            <w:noProof/>
+          </w:rPr>
+          <w:t>Figure 13 Successfully edited student details</w:t>
+        </w:r>
+        <w:r>
+          <w:rPr>
+            <w:noProof/>
+            <w:webHidden/>
+          </w:rPr>
+          <w:tab/>
+        </w:r>
+        <w:r>
+          <w:rPr>
+            <w:noProof/>
+            <w:webHidden/>
+          </w:rPr>
+          <w:fldChar w:fldCharType="begin"/>
+        </w:r>
+        <w:r>
+          <w:rPr>
+            <w:noProof/>
+            <w:webHidden/>
+          </w:rPr>
+          <w:instrText xml:space="preserve"> PAGEREF _Toc29253874 \h </w:instrText>
+        </w:r>
+        <w:r>
+          <w:rPr>
+            <w:noProof/>
+            <w:webHidden/>
+          </w:rPr>
+        </w:r>
+        <w:r>
+          <w:rPr>
+            <w:noProof/>
+            <w:webHidden/>
+          </w:rPr>
+          <w:fldChar w:fldCharType="separate"/>
+        </w:r>
+        <w:r>
+          <w:rPr>
+            <w:noProof/>
+            <w:webHidden/>
+          </w:rPr>
+          <w:t>16</w:t>
+        </w:r>
+        <w:r>
+          <w:rPr>
+            <w:noProof/>
+            <w:webHidden/>
+          </w:rPr>
+          <w:fldChar w:fldCharType="end"/>
+        </w:r>
+      </w:hyperlink>
+    </w:p>
+    <w:p>
+      <w:pPr>
+        <w:pStyle w:val="TableofFigures"/>
+        <w:tabs>
+          <w:tab w:val="right" w:leader="dot" w:pos="9394"/>
+        </w:tabs>
+        <w:rPr>
+          <w:noProof/>
+        </w:rPr>
+      </w:pPr>
+      <w:hyperlink w:anchor="_Toc29253875" w:history="1">
+        <w:r>
+          <w:rPr>
+            <w:rStyle w:val="Hyperlink"/>
+            <w:noProof/>
+          </w:rPr>
+          <w:t>Figure 14 Fernet key used in encryption</w:t>
+        </w:r>
+        <w:r>
+          <w:rPr>
+            <w:noProof/>
+            <w:webHidden/>
+          </w:rPr>
+          <w:tab/>
+        </w:r>
+        <w:r>
+          <w:rPr>
+            <w:noProof/>
+            <w:webHidden/>
+          </w:rPr>
+          <w:fldChar w:fldCharType="begin"/>
+        </w:r>
+        <w:r>
+          <w:rPr>
+            <w:noProof/>
+            <w:webHidden/>
+          </w:rPr>
+          <w:instrText xml:space="preserve"> PAGEREF _Toc29253875 \h </w:instrText>
+        </w:r>
+        <w:r>
+          <w:rPr>
+            <w:noProof/>
+            <w:webHidden/>
+          </w:rPr>
+        </w:r>
+        <w:r>
+          <w:rPr>
+            <w:noProof/>
+            <w:webHidden/>
+          </w:rPr>
+          <w:fldChar w:fldCharType="separate"/>
+        </w:r>
+        <w:r>
+          <w:rPr>
+            <w:noProof/>
+            <w:webHidden/>
+          </w:rPr>
+          <w:t>17</w:t>
+        </w:r>
+        <w:r>
+          <w:rPr>
+            <w:noProof/>
+            <w:webHidden/>
+          </w:rPr>
+          <w:fldChar w:fldCharType="end"/>
+        </w:r>
+      </w:hyperlink>
+    </w:p>
+    <w:p>
+      <w:pPr>
+        <w:pStyle w:val="TableofFigures"/>
+        <w:tabs>
+          <w:tab w:val="right" w:leader="dot" w:pos="9394"/>
+        </w:tabs>
+        <w:rPr>
+          <w:noProof/>
+        </w:rPr>
+      </w:pPr>
+      <w:hyperlink w:anchor="_Toc29253876" w:history="1">
+        <w:r>
+          <w:rPr>
+            <w:rStyle w:val="Hyperlink"/>
+            <w:noProof/>
+          </w:rPr>
+          <w:t>Figure 15 Encrypted and encoded user login details</w:t>
+        </w:r>
+        <w:r>
+          <w:rPr>
+            <w:noProof/>
+            <w:webHidden/>
+          </w:rPr>
+          <w:tab/>
+        </w:r>
+        <w:r>
+          <w:rPr>
+            <w:noProof/>
+            <w:webHidden/>
+          </w:rPr>
+          <w:fldChar w:fldCharType="begin"/>
+        </w:r>
+        <w:r>
+          <w:rPr>
+            <w:noProof/>
+            <w:webHidden/>
+          </w:rPr>
+          <w:instrText xml:space="preserve"> PAGEREF _Toc29253876 \h </w:instrText>
+        </w:r>
+        <w:r>
+          <w:rPr>
+            <w:noProof/>
+            <w:webHidden/>
+          </w:rPr>
+        </w:r>
+        <w:r>
+          <w:rPr>
+            <w:noProof/>
+            <w:webHidden/>
+          </w:rPr>
+          <w:fldChar w:fldCharType="separate"/>
+        </w:r>
+        <w:r>
+          <w:rPr>
+            <w:noProof/>
+            <w:webHidden/>
+          </w:rPr>
+          <w:t>17</w:t>
+        </w:r>
+        <w:r>
+          <w:rPr>
+            <w:noProof/>
+            <w:webHidden/>
+          </w:rPr>
+          <w:fldChar w:fldCharType="end"/>
+        </w:r>
+      </w:hyperlink>
+    </w:p>
+    <w:p>
+      <w:pPr>
+        <w:pStyle w:val="TableofFigures"/>
+        <w:tabs>
+          <w:tab w:val="right" w:leader="dot" w:pos="9394"/>
+        </w:tabs>
+        <w:rPr>
+          <w:noProof/>
+        </w:rPr>
+      </w:pPr>
+      <w:hyperlink w:anchor="_Toc29253877" w:history="1">
+        <w:r>
+          <w:rPr>
+            <w:rStyle w:val="Hyperlink"/>
+            <w:noProof/>
+          </w:rPr>
+          <w:t>Figure 16 Saving generated graphs to local memory</w:t>
+        </w:r>
+        <w:r>
+          <w:rPr>
+            <w:noProof/>
+            <w:webHidden/>
+          </w:rPr>
+          <w:tab/>
+        </w:r>
+        <w:r>
+          <w:rPr>
+            <w:noProof/>
+            <w:webHidden/>
+          </w:rPr>
+          <w:fldChar w:fldCharType="begin"/>
+        </w:r>
+        <w:r>
+          <w:rPr>
+            <w:noProof/>
+            <w:webHidden/>
+          </w:rPr>
+          <w:instrText xml:space="preserve"> PAGEREF _Toc29253877 \h </w:instrText>
+        </w:r>
+        <w:r>
+          <w:rPr>
+            <w:noProof/>
+            <w:webHidden/>
+          </w:rPr>
+        </w:r>
+        <w:r>
+          <w:rPr>
+            <w:noProof/>
+            <w:webHidden/>
+          </w:rPr>
+          <w:fldChar w:fldCharType="separate"/>
+        </w:r>
+        <w:r>
+          <w:rPr>
+            <w:noProof/>
+            <w:webHidden/>
+          </w:rPr>
+          <w:t>17</w:t>
+        </w:r>
+        <w:r>
+          <w:rPr>
+            <w:noProof/>
+            <w:webHidden/>
+          </w:rPr>
+          <w:fldChar w:fldCharType="end"/>
+        </w:r>
+      </w:hyperlink>
+    </w:p>
+    <w:p>
+      <w:pPr>
+        <w:jc w:val="both"/>
+        <w:rPr>
+          <w:rStyle w:val="Emphasis"/>
+          <w:rFonts w:asciiTheme="majorHAnsi" w:hAnsiTheme="majorHAnsi"/>
+          <w:b/>
+          <w:bCs/>
+          <w:sz w:val="72"/>
+          <w:szCs w:val="18"/>
+        </w:rPr>
+      </w:pPr>
+      <w:r>
+        <w:rPr>
+          <w:rStyle w:val="Emphasis"/>
+          <w:rFonts w:asciiTheme="majorHAnsi" w:hAnsiTheme="majorHAnsi"/>
+          <w:b/>
+          <w:bCs/>
+          <w:sz w:val="72"/>
+          <w:szCs w:val="18"/>
+        </w:rPr>
+        <w:fldChar w:fldCharType="end"/>
+      </w:r>
+    </w:p>
+    <w:p>
+      <w:pPr>
+        <w:jc w:val="both"/>
+        <w:rPr>
+          <w:rStyle w:val="Emphasis"/>
+          <w:rFonts w:asciiTheme="majorHAnsi" w:hAnsiTheme="majorHAnsi"/>
+          <w:b/>
+          <w:bCs/>
+          <w:sz w:val="72"/>
+          <w:szCs w:val="18"/>
+        </w:rPr>
+      </w:pPr>
+    </w:p>
+    <w:p>
+      <w:pPr>
+        <w:jc w:val="both"/>
+        <w:rPr>
+          <w:rStyle w:val="Emphasis"/>
+          <w:rFonts w:asciiTheme="majorHAnsi" w:hAnsiTheme="majorHAnsi"/>
+          <w:b/>
+          <w:bCs/>
+          <w:sz w:val="72"/>
+          <w:szCs w:val="18"/>
+        </w:rPr>
+      </w:pPr>
+    </w:p>
+    <w:p>
+      <w:pPr>
+        <w:jc w:val="both"/>
+        <w:rPr>
+          <w:rStyle w:val="Emphasis"/>
+          <w:rFonts w:asciiTheme="majorHAnsi" w:hAnsiTheme="majorHAnsi"/>
+          <w:b/>
+          <w:bCs/>
+          <w:sz w:val="72"/>
+          <w:szCs w:val="18"/>
+        </w:rPr>
+      </w:pPr>
+    </w:p>
+    <w:p>
+      <w:pPr>
+        <w:jc w:val="both"/>
+        <w:rPr>
+          <w:rStyle w:val="Emphasis"/>
+          <w:rFonts w:asciiTheme="majorHAnsi" w:hAnsiTheme="majorHAnsi"/>
+          <w:b/>
+          <w:bCs/>
+          <w:sz w:val="72"/>
+          <w:szCs w:val="18"/>
+        </w:rPr>
+      </w:pPr>
+    </w:p>
+    <w:p>
+      <w:pPr>
         <w:pStyle w:val="Heading1"/>
         <w:jc w:val="both"/>
         <w:rPr>
           <w:rStyle w:val="Emphasis"/>
         </w:rPr>
       </w:pPr>
-      <w:bookmarkStart w:id="0" w:name="_Toc29219118"/>
+      <w:bookmarkStart w:id="1" w:name="_Toc29254085"/>
       <w:r>
         <w:rPr>
           <w:rStyle w:val="Emphasis"/>
         </w:rPr>
+        <w:lastRenderedPageBreak/>
         <w:t>Introduction</w:t>
       </w:r>
-      <w:bookmarkEnd w:id="0"/>
+      <w:bookmarkEnd w:id="1"/>
       <w:r>
         <w:rPr>
           <w:rStyle w:val="Emphasis"/>
@@ -715,6 +3029,30 @@
         </w:rPr>
         <w:t xml:space="preserve"> app for GUI in the future.</w:t>
       </w:r>
+    </w:p>
+    <w:p>
+      <w:pPr>
+        <w:jc w:val="both"/>
+        <w:rPr>
+          <w:color w:val="000000" w:themeColor="text1"/>
+        </w:rPr>
+      </w:pPr>
+    </w:p>
+    <w:p>
+      <w:pPr>
+        <w:jc w:val="both"/>
+        <w:rPr>
+          <w:color w:val="000000" w:themeColor="text1"/>
+        </w:rPr>
+      </w:pPr>
+    </w:p>
+    <w:p>
+      <w:pPr>
+        <w:jc w:val="both"/>
+        <w:rPr>
+          <w:color w:val="000000" w:themeColor="text1"/>
+        </w:rPr>
+      </w:pPr>
     </w:p>
     <w:p>
       <w:pPr>
@@ -724,6 +3062,7 @@
           <w:rStyle w:val="Emphasis"/>
         </w:rPr>
       </w:pPr>
+      <w:bookmarkStart w:id="2" w:name="_Toc29254086"/>
       <w:r>
         <w:rPr>
           <w:rStyle w:val="Emphasis"/>
@@ -731,14 +3070,17 @@
         <w:lastRenderedPageBreak/>
         <w:t>Requirements</w:t>
       </w:r>
+      <w:bookmarkEnd w:id="2"/>
     </w:p>
     <w:p>
       <w:pPr>
         <w:pStyle w:val="Heading2"/>
       </w:pPr>
+      <w:bookmarkStart w:id="3" w:name="_Toc29254087"/>
       <w:r>
         <w:t>Functional Requirements</w:t>
       </w:r>
+      <w:bookmarkEnd w:id="3"/>
     </w:p>
     <w:p>
       <w:pPr>
@@ -764,7 +3106,7 @@
           <w:sz w:val="26"/>
           <w:szCs w:val="26"/>
         </w:rPr>
-        <w:t xml:space="preserve">As the School Leader, I need to see a summary of the marks of </w:t>
+        <w:t>As the School Leader, I need to see a summary of the marks of each subject for each grade so that I can identify the areas of development for the respective grade.</w:t>
       </w:r>
       <w:r>
         <w:rPr>
@@ -773,34 +3115,7 @@
           <w:sz w:val="26"/>
           <w:szCs w:val="26"/>
         </w:rPr>
-        <w:t xml:space="preserve">each subject for </w:t>
-      </w:r>
-      <w:r>
-        <w:rPr>
-          <w:rFonts w:asciiTheme="minorHAnsi" w:hAnsiTheme="minorHAnsi" w:cstheme="minorHAnsi"/>
-          <w:color w:val="000000" w:themeColor="text1"/>
-          <w:sz w:val="26"/>
-          <w:szCs w:val="26"/>
-        </w:rPr>
-        <w:t>each grade so that I can identify the areas of development for the respective grade.</w:t>
-      </w:r>
-      <w:r>
-        <w:rPr>
-          <w:rFonts w:asciiTheme="minorHAnsi" w:hAnsiTheme="minorHAnsi" w:cstheme="minorHAnsi"/>
-          <w:color w:val="000000" w:themeColor="text1"/>
-          <w:sz w:val="26"/>
-          <w:szCs w:val="26"/>
-        </w:rPr>
-        <w:t xml:space="preserve"> </w:t>
-      </w:r>
-      <w:r>
-        <w:rPr>
-          <w:rFonts w:asciiTheme="minorHAnsi" w:hAnsiTheme="minorHAnsi" w:cstheme="minorHAnsi"/>
-          <w:color w:val="000000" w:themeColor="text1"/>
-          <w:sz w:val="26"/>
-          <w:szCs w:val="26"/>
-        </w:rPr>
-        <w:t>(Reporting feature)</w:t>
+        <w:t xml:space="preserve"> (Reporting feature)</w:t>
       </w:r>
     </w:p>
     <w:p>
@@ -827,7 +3142,7 @@
           <w:sz w:val="26"/>
           <w:szCs w:val="26"/>
         </w:rPr>
-        <w:t>As a School Leader, I need to see a summary</w:t>
+        <w:t>As a School Leader, I need to see a summary of the marks scored by each student for a subject so that I can identify the areas of development for the respective subject teacher.</w:t>
       </w:r>
       <w:r>
         <w:rPr>
@@ -836,34 +3151,7 @@
           <w:sz w:val="26"/>
           <w:szCs w:val="26"/>
         </w:rPr>
-        <w:t xml:space="preserve"> </w:t>
-      </w:r>
-      <w:r>
-        <w:rPr>
-          <w:rFonts w:asciiTheme="minorHAnsi" w:hAnsiTheme="minorHAnsi" w:cstheme="minorHAnsi"/>
-          <w:color w:val="000000" w:themeColor="text1"/>
-          <w:sz w:val="26"/>
-          <w:szCs w:val="26"/>
-        </w:rPr>
-        <w:t>of the marks scored by each student for a subject so that I can identify the areas of development for the respective subject teacher.</w:t>
-      </w:r>
-      <w:r>
-        <w:rPr>
-          <w:rFonts w:asciiTheme="minorHAnsi" w:hAnsiTheme="minorHAnsi" w:cstheme="minorHAnsi"/>
-          <w:color w:val="000000" w:themeColor="text1"/>
-          <w:sz w:val="26"/>
-          <w:szCs w:val="26"/>
-        </w:rPr>
-        <w:t xml:space="preserve"> </w:t>
-      </w:r>
-      <w:r>
-        <w:rPr>
-          <w:rFonts w:asciiTheme="minorHAnsi" w:hAnsiTheme="minorHAnsi" w:cstheme="minorHAnsi"/>
-          <w:color w:val="000000" w:themeColor="text1"/>
-          <w:sz w:val="26"/>
-          <w:szCs w:val="26"/>
-        </w:rPr>
-        <w:t>(Reporting feature)</w:t>
+        <w:t xml:space="preserve"> (Reporting feature)</w:t>
       </w:r>
     </w:p>
     <w:p>
@@ -899,16 +3187,7 @@
           <w:sz w:val="26"/>
           <w:szCs w:val="26"/>
         </w:rPr>
-        <w:t xml:space="preserve"> </w:t>
-      </w:r>
-      <w:r>
-        <w:rPr>
-          <w:rFonts w:asciiTheme="minorHAnsi" w:hAnsiTheme="minorHAnsi" w:cstheme="minorHAnsi"/>
-          <w:color w:val="000000" w:themeColor="text1"/>
-          <w:sz w:val="26"/>
-          <w:szCs w:val="26"/>
-        </w:rPr>
-        <w:t>(Search feature)</w:t>
+        <w:t xml:space="preserve"> (Search feature)</w:t>
       </w:r>
     </w:p>
     <w:p>
@@ -980,43 +3259,7 @@
           <w:sz w:val="26"/>
           <w:szCs w:val="26"/>
         </w:rPr>
-        <w:t xml:space="preserve">As a Subject Teacher, I want to see a summary of the marks scored by </w:t>
-      </w:r>
-      <w:r>
-        <w:rPr>
-          <w:rFonts w:asciiTheme="minorHAnsi" w:hAnsiTheme="minorHAnsi" w:cstheme="minorHAnsi"/>
-          <w:color w:val="000000" w:themeColor="text1"/>
-          <w:sz w:val="26"/>
-          <w:szCs w:val="26"/>
-        </w:rPr>
-        <w:t>students</w:t>
-      </w:r>
-      <w:r>
-        <w:rPr>
-          <w:rFonts w:asciiTheme="minorHAnsi" w:hAnsiTheme="minorHAnsi" w:cstheme="minorHAnsi"/>
-          <w:color w:val="000000" w:themeColor="text1"/>
-          <w:sz w:val="26"/>
-          <w:szCs w:val="26"/>
-        </w:rPr>
-        <w:t xml:space="preserve"> in my subject so that I can identify which </w:t>
-      </w:r>
-      <w:r>
-        <w:rPr>
-          <w:rFonts w:asciiTheme="minorHAnsi" w:hAnsiTheme="minorHAnsi" w:cstheme="minorHAnsi"/>
-          <w:color w:val="000000" w:themeColor="text1"/>
-          <w:sz w:val="26"/>
-          <w:szCs w:val="26"/>
-        </w:rPr>
-        <w:t>student</w:t>
-      </w:r>
-      <w:r>
-        <w:rPr>
-          <w:rFonts w:asciiTheme="minorHAnsi" w:hAnsiTheme="minorHAnsi" w:cstheme="minorHAnsi"/>
-          <w:color w:val="000000" w:themeColor="text1"/>
-          <w:sz w:val="26"/>
-          <w:szCs w:val="26"/>
-        </w:rPr>
-        <w:t xml:space="preserve"> requires extra classes scheduled.</w:t>
+        <w:t>As a Subject Teacher, I want to see a summary of the marks scored by students in my subject so that I can identify which student requires extra classes scheduled.</w:t>
       </w:r>
     </w:p>
     <w:p>
@@ -1176,12 +3419,11 @@
       <w:pPr>
         <w:pStyle w:val="Heading2"/>
       </w:pPr>
-      <w:r>
-        <w:t>Non-</w:t>
-      </w:r>
-      <w:r>
-        <w:t>Functional Requirements</w:t>
-      </w:r>
+      <w:bookmarkStart w:id="4" w:name="_Toc29254088"/>
+      <w:r>
+        <w:t>Non-Functional Requirements</w:t>
+      </w:r>
+      <w:bookmarkEnd w:id="4"/>
     </w:p>
     <w:p>
       <w:pPr>
@@ -1249,6 +3491,7 @@
           <w:rStyle w:val="Emphasis"/>
         </w:rPr>
       </w:pPr>
+      <w:bookmarkStart w:id="5" w:name="_Toc29254089"/>
       <w:r>
         <w:rPr>
           <w:rStyle w:val="Emphasis"/>
@@ -1256,6 +3499,7 @@
         <w:lastRenderedPageBreak/>
         <w:t>Student Data</w:t>
       </w:r>
+      <w:bookmarkEnd w:id="5"/>
     </w:p>
     <w:p>
       <w:pPr>
@@ -1321,6 +3565,7 @@
           <w:rStyle w:val="Emphasis"/>
         </w:rPr>
       </w:pPr>
+      <w:bookmarkStart w:id="6" w:name="_Toc29254090"/>
       <w:r>
         <w:rPr>
           <w:rStyle w:val="Emphasis"/>
@@ -1333,14 +3578,17 @@
         </w:rPr>
         <w:t>Features</w:t>
       </w:r>
+      <w:bookmarkEnd w:id="6"/>
     </w:p>
     <w:p>
       <w:pPr>
         <w:pStyle w:val="Heading2"/>
       </w:pPr>
+      <w:bookmarkStart w:id="7" w:name="_Toc29254091"/>
       <w:r>
         <w:t>Stage 1 – Login/Register</w:t>
       </w:r>
+      <w:bookmarkEnd w:id="7"/>
     </w:p>
     <w:p>
       <w:pPr>
@@ -1491,18 +3739,11 @@
       <w:pPr>
         <w:pStyle w:val="Heading2"/>
       </w:pPr>
-      <w:r>
-        <w:t xml:space="preserve">Stage </w:t>
-      </w:r>
-      <w:r>
-        <w:t>2</w:t>
-      </w:r>
-      <w:r>
-        <w:t xml:space="preserve"> – </w:t>
-      </w:r>
-      <w:r>
-        <w:t>Loading files</w:t>
-      </w:r>
+      <w:bookmarkStart w:id="8" w:name="_Toc29254092"/>
+      <w:r>
+        <w:t>Stage 2 – Loading files</w:t>
+      </w:r>
+      <w:bookmarkEnd w:id="8"/>
     </w:p>
     <w:p>
       <w:pPr>
@@ -1692,18 +3933,14 @@
         <w:pStyle w:val="Heading2"/>
         <w:jc w:val="both"/>
       </w:pPr>
-      <w:r>
-        <w:t xml:space="preserve">Stage </w:t>
-      </w:r>
-      <w:r>
-        <w:t>3</w:t>
-      </w:r>
-      <w:r>
-        <w:t xml:space="preserve"> – </w:t>
+      <w:bookmarkStart w:id="9" w:name="_Toc29254093"/>
+      <w:r>
+        <w:t xml:space="preserve">Stage 3 – </w:t>
       </w:r>
       <w:r>
         <w:t>Data Analysis</w:t>
       </w:r>
+      <w:bookmarkEnd w:id="9"/>
     </w:p>
     <w:p>
       <w:pPr>
@@ -1910,18 +4147,57 @@
     </w:p>
     <w:p>
       <w:pPr>
+        <w:ind w:left="360"/>
+        <w:jc w:val="both"/>
+        <w:rPr>
+          <w:color w:val="000000" w:themeColor="text1"/>
+        </w:rPr>
+      </w:pPr>
+    </w:p>
+    <w:p>
+      <w:pPr>
+        <w:ind w:left="360"/>
+        <w:jc w:val="both"/>
+        <w:rPr>
+          <w:color w:val="000000" w:themeColor="text1"/>
+        </w:rPr>
+      </w:pPr>
+    </w:p>
+    <w:p>
+      <w:pPr>
+        <w:ind w:left="360"/>
+        <w:jc w:val="both"/>
+        <w:rPr>
+          <w:color w:val="000000" w:themeColor="text1"/>
+        </w:rPr>
+      </w:pPr>
+    </w:p>
+    <w:p>
+      <w:pPr>
+        <w:ind w:left="360"/>
+        <w:jc w:val="both"/>
+        <w:rPr>
+          <w:color w:val="000000" w:themeColor="text1"/>
+        </w:rPr>
+      </w:pPr>
+    </w:p>
+    <w:p>
+      <w:pPr>
         <w:pStyle w:val="Heading1"/>
         <w:jc w:val="both"/>
         <w:rPr>
           <w:rStyle w:val="Emphasis"/>
         </w:rPr>
       </w:pPr>
+      <w:bookmarkStart w:id="10" w:name="_Toc29254094"/>
       <w:r>
         <w:rPr>
           <w:rStyle w:val="Emphasis"/>
         </w:rPr>
+        <w:lastRenderedPageBreak/>
         <w:t>Implementation</w:t>
       </w:r>
+      <w:bookmarkEnd w:id="10"/>
     </w:p>
     <w:p>
       <w:pPr>
@@ -1942,6 +4218,1256 @@
         </w:rPr>
         <w:t>The implementation of the program is shown using screenshots.</w:t>
       </w:r>
+    </w:p>
+    <w:p>
+      <w:pPr>
+        <w:keepNext/>
+        <w:jc w:val="center"/>
+      </w:pPr>
+      <w:r>
+        <w:rPr>
+          <w:noProof/>
+          <w:color w:val="000000" w:themeColor="text1"/>
+        </w:rPr>
+        <w:drawing>
+          <wp:inline distT="0" distB="0" distL="0" distR="0" wp14:anchorId="3714F27C" wp14:editId="0CAF1B7F">
+            <wp:extent cx="5971540" cy="1603375"/>
+            <wp:effectExtent l="0" t="0" r="0" b="0"/>
+            <wp:docPr id="5" name="Picture 5" descr="A screenshot of a cell phone&#10;&#10;Description automatically generated"/>
+            <wp:cNvGraphicFramePr>
+              <a:graphicFrameLocks xmlns:a="http://schemas.openxmlformats.org/drawingml/2006/main" noChangeAspect="1"/>
+            </wp:cNvGraphicFramePr>
+            <a:graphic xmlns:a="http://schemas.openxmlformats.org/drawingml/2006/main">
+              <a:graphicData uri="http://schemas.openxmlformats.org/drawingml/2006/picture">
+                <pic:pic xmlns:pic="http://schemas.openxmlformats.org/drawingml/2006/picture">
+                  <pic:nvPicPr>
+                    <pic:cNvPr id="5" name="login.png"/>
+                    <pic:cNvPicPr/>
+                  </pic:nvPicPr>
+                  <pic:blipFill>
+                    <a:blip r:embed="rId11">
+                      <a:extLst>
+                        <a:ext uri="{28A0092B-C50C-407E-A947-70E740481C1C}">
+                          <a14:useLocalDpi xmlns:a14="http://schemas.microsoft.com/office/drawing/2010/main" val="0"/>
+                        </a:ext>
+                      </a:extLst>
+                    </a:blip>
+                    <a:stretch>
+                      <a:fillRect/>
+                    </a:stretch>
+                  </pic:blipFill>
+                  <pic:spPr>
+                    <a:xfrm>
+                      <a:off x="0" y="0"/>
+                      <a:ext cx="5971540" cy="1603375"/>
+                    </a:xfrm>
+                    <a:prstGeom prst="rect">
+                      <a:avLst/>
+                    </a:prstGeom>
+                  </pic:spPr>
+                </pic:pic>
+              </a:graphicData>
+            </a:graphic>
+          </wp:inline>
+        </w:drawing>
+      </w:r>
+    </w:p>
+    <w:p>
+      <w:pPr>
+        <w:pStyle w:val="Caption"/>
+        <w:jc w:val="center"/>
+      </w:pPr>
+      <w:bookmarkStart w:id="11" w:name="_Toc29253862"/>
+      <w:r>
+        <w:t xml:space="preserve">Figure </w:t>
+      </w:r>
+      <w:fldSimple w:instr=" SEQ Figure \* ARABIC ">
+        <w:r>
+          <w:rPr>
+            <w:noProof/>
+          </w:rPr>
+          <w:t>1</w:t>
+        </w:r>
+      </w:fldSimple>
+      <w:r>
+        <w:t xml:space="preserve"> Login Section</w:t>
+      </w:r>
+      <w:bookmarkEnd w:id="11"/>
+    </w:p>
+    <w:p/>
+    <w:p>
+      <w:pPr>
+        <w:keepNext/>
+        <w:jc w:val="center"/>
+      </w:pPr>
+      <w:r>
+        <w:rPr>
+          <w:noProof/>
+          <w:color w:val="000000" w:themeColor="text1"/>
+        </w:rPr>
+        <w:drawing>
+          <wp:inline distT="0" distB="0" distL="0" distR="0" wp14:anchorId="3D8E7481" wp14:editId="4A8B2528">
+            <wp:extent cx="5283200" cy="2438400"/>
+            <wp:effectExtent l="0" t="0" r="0" b="0"/>
+            <wp:docPr id="9" name="Picture 9" descr="A screenshot of a cell phone&#10;&#10;Description automatically generated"/>
+            <wp:cNvGraphicFramePr>
+              <a:graphicFrameLocks xmlns:a="http://schemas.openxmlformats.org/drawingml/2006/main" noChangeAspect="1"/>
+            </wp:cNvGraphicFramePr>
+            <a:graphic xmlns:a="http://schemas.openxmlformats.org/drawingml/2006/main">
+              <a:graphicData uri="http://schemas.openxmlformats.org/drawingml/2006/picture">
+                <pic:pic xmlns:pic="http://schemas.openxmlformats.org/drawingml/2006/picture">
+                  <pic:nvPicPr>
+                    <pic:cNvPr id="9" name="Creating new user.png"/>
+                    <pic:cNvPicPr/>
+                  </pic:nvPicPr>
+                  <pic:blipFill>
+                    <a:blip r:embed="rId12">
+                      <a:extLst>
+                        <a:ext uri="{28A0092B-C50C-407E-A947-70E740481C1C}">
+                          <a14:useLocalDpi xmlns:a14="http://schemas.microsoft.com/office/drawing/2010/main" val="0"/>
+                        </a:ext>
+                      </a:extLst>
+                    </a:blip>
+                    <a:stretch>
+                      <a:fillRect/>
+                    </a:stretch>
+                  </pic:blipFill>
+                  <pic:spPr>
+                    <a:xfrm>
+                      <a:off x="0" y="0"/>
+                      <a:ext cx="5283200" cy="2438400"/>
+                    </a:xfrm>
+                    <a:prstGeom prst="rect">
+                      <a:avLst/>
+                    </a:prstGeom>
+                  </pic:spPr>
+                </pic:pic>
+              </a:graphicData>
+            </a:graphic>
+          </wp:inline>
+        </w:drawing>
+      </w:r>
+    </w:p>
+    <w:p>
+      <w:pPr>
+        <w:pStyle w:val="Caption"/>
+        <w:jc w:val="center"/>
+        <w:rPr>
+          <w:color w:val="000000" w:themeColor="text1"/>
+        </w:rPr>
+      </w:pPr>
+      <w:bookmarkStart w:id="12" w:name="_Toc29253863"/>
+      <w:r>
+        <w:t xml:space="preserve">Figure </w:t>
+      </w:r>
+      <w:fldSimple w:instr=" SEQ Figure \* ARABIC ">
+        <w:r>
+          <w:rPr>
+            <w:noProof/>
+          </w:rPr>
+          <w:t>2</w:t>
+        </w:r>
+      </w:fldSimple>
+      <w:r>
+        <w:t xml:space="preserve"> Creating new user</w:t>
+      </w:r>
+      <w:bookmarkEnd w:id="12"/>
+    </w:p>
+    <w:p>
+      <w:pPr>
+        <w:keepNext/>
+        <w:jc w:val="center"/>
+      </w:pPr>
+      <w:r>
+        <w:rPr>
+          <w:noProof/>
+          <w:color w:val="000000" w:themeColor="text1"/>
+        </w:rPr>
+        <w:lastRenderedPageBreak/>
+        <w:drawing>
+          <wp:inline distT="0" distB="0" distL="0" distR="0" wp14:anchorId="312094A3" wp14:editId="5AD9C915">
+            <wp:extent cx="4936066" cy="3486844"/>
+            <wp:effectExtent l="0" t="0" r="4445" b="5715"/>
+            <wp:docPr id="10" name="Picture 10" descr="A screenshot of a cell phone&#10;&#10;Description automatically generated"/>
+            <wp:cNvGraphicFramePr>
+              <a:graphicFrameLocks xmlns:a="http://schemas.openxmlformats.org/drawingml/2006/main" noChangeAspect="1"/>
+            </wp:cNvGraphicFramePr>
+            <a:graphic xmlns:a="http://schemas.openxmlformats.org/drawingml/2006/main">
+              <a:graphicData uri="http://schemas.openxmlformats.org/drawingml/2006/picture">
+                <pic:pic xmlns:pic="http://schemas.openxmlformats.org/drawingml/2006/picture">
+                  <pic:nvPicPr>
+                    <pic:cNvPr id="10" name="Login of existing user.png"/>
+                    <pic:cNvPicPr/>
+                  </pic:nvPicPr>
+                  <pic:blipFill>
+                    <a:blip r:embed="rId13">
+                      <a:extLst>
+                        <a:ext uri="{28A0092B-C50C-407E-A947-70E740481C1C}">
+                          <a14:useLocalDpi xmlns:a14="http://schemas.microsoft.com/office/drawing/2010/main" val="0"/>
+                        </a:ext>
+                      </a:extLst>
+                    </a:blip>
+                    <a:stretch>
+                      <a:fillRect/>
+                    </a:stretch>
+                  </pic:blipFill>
+                  <pic:spPr>
+                    <a:xfrm>
+                      <a:off x="0" y="0"/>
+                      <a:ext cx="4949353" cy="3496230"/>
+                    </a:xfrm>
+                    <a:prstGeom prst="rect">
+                      <a:avLst/>
+                    </a:prstGeom>
+                  </pic:spPr>
+                </pic:pic>
+              </a:graphicData>
+            </a:graphic>
+          </wp:inline>
+        </w:drawing>
+      </w:r>
+    </w:p>
+    <w:p>
+      <w:pPr>
+        <w:pStyle w:val="Caption"/>
+        <w:jc w:val="center"/>
+      </w:pPr>
+      <w:bookmarkStart w:id="13" w:name="_Toc29253864"/>
+      <w:r>
+        <w:t xml:space="preserve">Figure </w:t>
+      </w:r>
+      <w:fldSimple w:instr=" SEQ Figure \* ARABIC ">
+        <w:r>
+          <w:rPr>
+            <w:noProof/>
+          </w:rPr>
+          <w:t>3</w:t>
+        </w:r>
+      </w:fldSimple>
+      <w:r>
+        <w:t xml:space="preserve"> Login of existing user</w:t>
+      </w:r>
+      <w:bookmarkEnd w:id="13"/>
+    </w:p>
+    <w:p/>
+    <w:p>
+      <w:pPr>
+        <w:keepNext/>
+        <w:jc w:val="center"/>
+      </w:pPr>
+      <w:r>
+        <w:rPr>
+          <w:noProof/>
+          <w:color w:val="000000" w:themeColor="text1"/>
+        </w:rPr>
+        <w:drawing>
+          <wp:inline distT="0" distB="0" distL="0" distR="0" wp14:anchorId="36EED8CC" wp14:editId="43E46454">
+            <wp:extent cx="5971540" cy="3568700"/>
+            <wp:effectExtent l="0" t="0" r="0" b="0"/>
+            <wp:docPr id="11" name="Picture 11" descr="A screenshot of a cell phone&#10;&#10;Description automatically generated"/>
+            <wp:cNvGraphicFramePr>
+              <a:graphicFrameLocks xmlns:a="http://schemas.openxmlformats.org/drawingml/2006/main" noChangeAspect="1"/>
+            </wp:cNvGraphicFramePr>
+            <a:graphic xmlns:a="http://schemas.openxmlformats.org/drawingml/2006/main">
+              <a:graphicData uri="http://schemas.openxmlformats.org/drawingml/2006/picture">
+                <pic:pic xmlns:pic="http://schemas.openxmlformats.org/drawingml/2006/picture">
+                  <pic:nvPicPr>
+                    <pic:cNvPr id="11" name="Choosing folder and file.png"/>
+                    <pic:cNvPicPr/>
+                  </pic:nvPicPr>
+                  <pic:blipFill>
+                    <a:blip r:embed="rId14">
+                      <a:extLst>
+                        <a:ext uri="{28A0092B-C50C-407E-A947-70E740481C1C}">
+                          <a14:useLocalDpi xmlns:a14="http://schemas.microsoft.com/office/drawing/2010/main" val="0"/>
+                        </a:ext>
+                      </a:extLst>
+                    </a:blip>
+                    <a:stretch>
+                      <a:fillRect/>
+                    </a:stretch>
+                  </pic:blipFill>
+                  <pic:spPr>
+                    <a:xfrm>
+                      <a:off x="0" y="0"/>
+                      <a:ext cx="5971540" cy="3568700"/>
+                    </a:xfrm>
+                    <a:prstGeom prst="rect">
+                      <a:avLst/>
+                    </a:prstGeom>
+                  </pic:spPr>
+                </pic:pic>
+              </a:graphicData>
+            </a:graphic>
+          </wp:inline>
+        </w:drawing>
+      </w:r>
+    </w:p>
+    <w:p>
+      <w:pPr>
+        <w:pStyle w:val="Caption"/>
+        <w:jc w:val="center"/>
+      </w:pPr>
+      <w:bookmarkStart w:id="14" w:name="_Toc29253865"/>
+      <w:r>
+        <w:t xml:space="preserve">Figure </w:t>
+      </w:r>
+      <w:fldSimple w:instr=" SEQ Figure \* ARABIC ">
+        <w:r>
+          <w:rPr>
+            <w:noProof/>
+          </w:rPr>
+          <w:t>4</w:t>
+        </w:r>
+      </w:fldSimple>
+      <w:r>
+        <w:t xml:space="preserve"> Selecting folder location and opening file</w:t>
+      </w:r>
+      <w:bookmarkEnd w:id="14"/>
+    </w:p>
+    <w:p>
+      <w:pPr>
+        <w:keepNext/>
+        <w:jc w:val="center"/>
+      </w:pPr>
+      <w:r>
+        <w:rPr>
+          <w:noProof/>
+          <w:color w:val="000000" w:themeColor="text1"/>
+        </w:rPr>
+        <w:lastRenderedPageBreak/>
+        <w:drawing>
+          <wp:inline distT="0" distB="0" distL="0" distR="0" wp14:anchorId="6711B602" wp14:editId="6F195404">
+            <wp:extent cx="5325534" cy="8011618"/>
+            <wp:effectExtent l="0" t="0" r="0" b="2540"/>
+            <wp:docPr id="12" name="Picture 12" descr="A close up of text on a white background&#10;&#10;Description automatically generated"/>
+            <wp:cNvGraphicFramePr>
+              <a:graphicFrameLocks xmlns:a="http://schemas.openxmlformats.org/drawingml/2006/main" noChangeAspect="1"/>
+            </wp:cNvGraphicFramePr>
+            <a:graphic xmlns:a="http://schemas.openxmlformats.org/drawingml/2006/main">
+              <a:graphicData uri="http://schemas.openxmlformats.org/drawingml/2006/picture">
+                <pic:pic xmlns:pic="http://schemas.openxmlformats.org/drawingml/2006/picture">
+                  <pic:nvPicPr>
+                    <pic:cNvPr id="12" name="Calculating RC.png"/>
+                    <pic:cNvPicPr/>
+                  </pic:nvPicPr>
+                  <pic:blipFill>
+                    <a:blip r:embed="rId15">
+                      <a:extLst>
+                        <a:ext uri="{28A0092B-C50C-407E-A947-70E740481C1C}">
+                          <a14:useLocalDpi xmlns:a14="http://schemas.microsoft.com/office/drawing/2010/main" val="0"/>
+                        </a:ext>
+                      </a:extLst>
+                    </a:blip>
+                    <a:stretch>
+                      <a:fillRect/>
+                    </a:stretch>
+                  </pic:blipFill>
+                  <pic:spPr>
+                    <a:xfrm>
+                      <a:off x="0" y="0"/>
+                      <a:ext cx="5334009" cy="8024367"/>
+                    </a:xfrm>
+                    <a:prstGeom prst="rect">
+                      <a:avLst/>
+                    </a:prstGeom>
+                  </pic:spPr>
+                </pic:pic>
+              </a:graphicData>
+            </a:graphic>
+          </wp:inline>
+        </w:drawing>
+      </w:r>
+    </w:p>
+    <w:p>
+      <w:pPr>
+        <w:pStyle w:val="Caption"/>
+        <w:jc w:val="center"/>
+        <w:rPr>
+          <w:color w:val="000000" w:themeColor="text1"/>
+        </w:rPr>
+      </w:pPr>
+      <w:bookmarkStart w:id="15" w:name="_Toc29253866"/>
+      <w:r>
+        <w:t xml:space="preserve">Figure </w:t>
+      </w:r>
+      <w:fldSimple w:instr=" SEQ Figure \* ARABIC ">
+        <w:r>
+          <w:rPr>
+            <w:noProof/>
+          </w:rPr>
+          <w:t>5</w:t>
+        </w:r>
+      </w:fldSimple>
+      <w:r>
+        <w:t xml:space="preserve"> Calculating the class average</w:t>
+      </w:r>
+      <w:bookmarkEnd w:id="15"/>
+    </w:p>
+    <w:p>
+      <w:pPr>
+        <w:keepNext/>
+        <w:jc w:val="center"/>
+      </w:pPr>
+      <w:r>
+        <w:rPr>
+          <w:noProof/>
+          <w:color w:val="000000" w:themeColor="text1"/>
+        </w:rPr>
+        <w:lastRenderedPageBreak/>
+        <w:drawing>
+          <wp:inline distT="0" distB="0" distL="0" distR="0" wp14:anchorId="45013036" wp14:editId="5EBF3567">
+            <wp:extent cx="4402667" cy="3201044"/>
+            <wp:effectExtent l="0" t="0" r="4445" b="0"/>
+            <wp:docPr id="13" name="Picture 13" descr="A close up of text on a white background&#10;&#10;Description automatically generated"/>
+            <wp:cNvGraphicFramePr>
+              <a:graphicFrameLocks xmlns:a="http://schemas.openxmlformats.org/drawingml/2006/main" noChangeAspect="1"/>
+            </wp:cNvGraphicFramePr>
+            <a:graphic xmlns:a="http://schemas.openxmlformats.org/drawingml/2006/main">
+              <a:graphicData uri="http://schemas.openxmlformats.org/drawingml/2006/picture">
+                <pic:pic xmlns:pic="http://schemas.openxmlformats.org/drawingml/2006/picture">
+                  <pic:nvPicPr>
+                    <pic:cNvPr id="13" name="Subject wise marks.png"/>
+                    <pic:cNvPicPr/>
+                  </pic:nvPicPr>
+                  <pic:blipFill>
+                    <a:blip r:embed="rId16">
+                      <a:extLst>
+                        <a:ext uri="{28A0092B-C50C-407E-A947-70E740481C1C}">
+                          <a14:useLocalDpi xmlns:a14="http://schemas.microsoft.com/office/drawing/2010/main" val="0"/>
+                        </a:ext>
+                      </a:extLst>
+                    </a:blip>
+                    <a:stretch>
+                      <a:fillRect/>
+                    </a:stretch>
+                  </pic:blipFill>
+                  <pic:spPr>
+                    <a:xfrm>
+                      <a:off x="0" y="0"/>
+                      <a:ext cx="4420285" cy="3213853"/>
+                    </a:xfrm>
+                    <a:prstGeom prst="rect">
+                      <a:avLst/>
+                    </a:prstGeom>
+                  </pic:spPr>
+                </pic:pic>
+              </a:graphicData>
+            </a:graphic>
+          </wp:inline>
+        </w:drawing>
+      </w:r>
+    </w:p>
+    <w:p>
+      <w:pPr>
+        <w:pStyle w:val="Caption"/>
+        <w:jc w:val="center"/>
+        <w:rPr>
+          <w:color w:val="000000" w:themeColor="text1"/>
+        </w:rPr>
+      </w:pPr>
+      <w:bookmarkStart w:id="16" w:name="_Toc29253867"/>
+      <w:r>
+        <w:t xml:space="preserve">Figure </w:t>
+      </w:r>
+      <w:fldSimple w:instr=" SEQ Figure \* ARABIC ">
+        <w:r>
+          <w:rPr>
+            <w:noProof/>
+          </w:rPr>
+          <w:t>6</w:t>
+        </w:r>
+      </w:fldSimple>
+      <w:r>
+        <w:t xml:space="preserve"> Subject wise marks sorted display</w:t>
+      </w:r>
+      <w:bookmarkEnd w:id="16"/>
+    </w:p>
+    <w:p>
+      <w:pPr>
+        <w:jc w:val="center"/>
+        <w:rPr>
+          <w:color w:val="000000" w:themeColor="text1"/>
+        </w:rPr>
+      </w:pPr>
+    </w:p>
+    <w:p>
+      <w:pPr>
+        <w:keepNext/>
+        <w:jc w:val="center"/>
+      </w:pPr>
+      <w:r>
+        <w:rPr>
+          <w:noProof/>
+          <w:color w:val="000000" w:themeColor="text1"/>
+        </w:rPr>
+        <w:drawing>
+          <wp:inline distT="0" distB="0" distL="0" distR="0" wp14:anchorId="159CFC51" wp14:editId="5A1A3D98">
+            <wp:extent cx="4072467" cy="3763264"/>
+            <wp:effectExtent l="0" t="0" r="4445" b="0"/>
+            <wp:docPr id="14" name="Picture 14" descr="A close up of text on a white background&#10;&#10;Description automatically generated"/>
+            <wp:cNvGraphicFramePr>
+              <a:graphicFrameLocks xmlns:a="http://schemas.openxmlformats.org/drawingml/2006/main" noChangeAspect="1"/>
+            </wp:cNvGraphicFramePr>
+            <a:graphic xmlns:a="http://schemas.openxmlformats.org/drawingml/2006/main">
+              <a:graphicData uri="http://schemas.openxmlformats.org/drawingml/2006/picture">
+                <pic:pic xmlns:pic="http://schemas.openxmlformats.org/drawingml/2006/picture">
+                  <pic:nvPicPr>
+                    <pic:cNvPr id="14" name="searching for student.png"/>
+                    <pic:cNvPicPr/>
+                  </pic:nvPicPr>
+                  <pic:blipFill>
+                    <a:blip r:embed="rId17">
+                      <a:extLst>
+                        <a:ext uri="{28A0092B-C50C-407E-A947-70E740481C1C}">
+                          <a14:useLocalDpi xmlns:a14="http://schemas.microsoft.com/office/drawing/2010/main" val="0"/>
+                        </a:ext>
+                      </a:extLst>
+                    </a:blip>
+                    <a:stretch>
+                      <a:fillRect/>
+                    </a:stretch>
+                  </pic:blipFill>
+                  <pic:spPr>
+                    <a:xfrm>
+                      <a:off x="0" y="0"/>
+                      <a:ext cx="4094586" cy="3783703"/>
+                    </a:xfrm>
+                    <a:prstGeom prst="rect">
+                      <a:avLst/>
+                    </a:prstGeom>
+                  </pic:spPr>
+                </pic:pic>
+              </a:graphicData>
+            </a:graphic>
+          </wp:inline>
+        </w:drawing>
+      </w:r>
+    </w:p>
+    <w:p>
+      <w:pPr>
+        <w:pStyle w:val="Caption"/>
+        <w:jc w:val="center"/>
+        <w:rPr>
+          <w:color w:val="000000" w:themeColor="text1"/>
+        </w:rPr>
+      </w:pPr>
+      <w:bookmarkStart w:id="17" w:name="_Toc29253868"/>
+      <w:r>
+        <w:t xml:space="preserve">Figure </w:t>
+      </w:r>
+      <w:fldSimple w:instr=" SEQ Figure \* ARABIC ">
+        <w:r>
+          <w:rPr>
+            <w:noProof/>
+          </w:rPr>
+          <w:t>7</w:t>
+        </w:r>
+      </w:fldSimple>
+      <w:r>
+        <w:t xml:space="preserve"> Searching for a student</w:t>
+      </w:r>
+      <w:bookmarkEnd w:id="17"/>
+    </w:p>
+    <w:p>
+      <w:pPr>
+        <w:keepNext/>
+        <w:jc w:val="center"/>
+      </w:pPr>
+      <w:r>
+        <w:rPr>
+          <w:noProof/>
+          <w:color w:val="000000" w:themeColor="text1"/>
+        </w:rPr>
+        <w:lastRenderedPageBreak/>
+        <w:drawing>
+          <wp:inline distT="0" distB="0" distL="0" distR="0" wp14:anchorId="0480431A" wp14:editId="612AAAAB">
+            <wp:extent cx="4656667" cy="3431784"/>
+            <wp:effectExtent l="0" t="0" r="4445" b="0"/>
+            <wp:docPr id="17" name="Picture 17" descr="A screenshot of a cell phone&#10;&#10;Description automatically generated"/>
+            <wp:cNvGraphicFramePr>
+              <a:graphicFrameLocks xmlns:a="http://schemas.openxmlformats.org/drawingml/2006/main" noChangeAspect="1"/>
+            </wp:cNvGraphicFramePr>
+            <a:graphic xmlns:a="http://schemas.openxmlformats.org/drawingml/2006/main">
+              <a:graphicData uri="http://schemas.openxmlformats.org/drawingml/2006/picture">
+                <pic:pic xmlns:pic="http://schemas.openxmlformats.org/drawingml/2006/picture">
+                  <pic:nvPicPr>
+                    <pic:cNvPr id="17" name="Student graphs.png"/>
+                    <pic:cNvPicPr/>
+                  </pic:nvPicPr>
+                  <pic:blipFill>
+                    <a:blip r:embed="rId18">
+                      <a:extLst>
+                        <a:ext uri="{28A0092B-C50C-407E-A947-70E740481C1C}">
+                          <a14:useLocalDpi xmlns:a14="http://schemas.microsoft.com/office/drawing/2010/main" val="0"/>
+                        </a:ext>
+                      </a:extLst>
+                    </a:blip>
+                    <a:stretch>
+                      <a:fillRect/>
+                    </a:stretch>
+                  </pic:blipFill>
+                  <pic:spPr>
+                    <a:xfrm>
+                      <a:off x="0" y="0"/>
+                      <a:ext cx="4663462" cy="3436791"/>
+                    </a:xfrm>
+                    <a:prstGeom prst="rect">
+                      <a:avLst/>
+                    </a:prstGeom>
+                  </pic:spPr>
+                </pic:pic>
+              </a:graphicData>
+            </a:graphic>
+          </wp:inline>
+        </w:drawing>
+      </w:r>
+    </w:p>
+    <w:p>
+      <w:pPr>
+        <w:pStyle w:val="Caption"/>
+        <w:jc w:val="center"/>
+      </w:pPr>
+      <w:bookmarkStart w:id="18" w:name="_Toc29253869"/>
+      <w:r>
+        <w:t xml:space="preserve">Figure </w:t>
+      </w:r>
+      <w:fldSimple w:instr=" SEQ Figure \* ARABIC ">
+        <w:r>
+          <w:rPr>
+            <w:noProof/>
+          </w:rPr>
+          <w:t>8</w:t>
+        </w:r>
+      </w:fldSimple>
+      <w:r>
+        <w:t xml:space="preserve"> Plotting graph of student progress</w:t>
+      </w:r>
+      <w:bookmarkEnd w:id="18"/>
+    </w:p>
+    <w:p/>
+    <w:p>
+      <w:pPr>
+        <w:keepNext/>
+        <w:jc w:val="center"/>
+      </w:pPr>
+      <w:r>
+        <w:rPr>
+          <w:noProof/>
+          <w:color w:val="000000" w:themeColor="text1"/>
+        </w:rPr>
+        <w:drawing>
+          <wp:inline distT="0" distB="0" distL="0" distR="0" wp14:anchorId="432BAA05" wp14:editId="41862580">
+            <wp:extent cx="5283200" cy="3556000"/>
+            <wp:effectExtent l="0" t="0" r="0" b="0"/>
+            <wp:docPr id="18" name="Picture 18" descr="A screenshot of a cell phone&#10;&#10;Description automatically generated"/>
+            <wp:cNvGraphicFramePr>
+              <a:graphicFrameLocks xmlns:a="http://schemas.openxmlformats.org/drawingml/2006/main" noChangeAspect="1"/>
+            </wp:cNvGraphicFramePr>
+            <a:graphic xmlns:a="http://schemas.openxmlformats.org/drawingml/2006/main">
+              <a:graphicData uri="http://schemas.openxmlformats.org/drawingml/2006/picture">
+                <pic:pic xmlns:pic="http://schemas.openxmlformats.org/drawingml/2006/picture">
+                  <pic:nvPicPr>
+                    <pic:cNvPr id="18" name="garde wise graph.png"/>
+                    <pic:cNvPicPr/>
+                  </pic:nvPicPr>
+                  <pic:blipFill>
+                    <a:blip r:embed="rId19">
+                      <a:extLst>
+                        <a:ext uri="{28A0092B-C50C-407E-A947-70E740481C1C}">
+                          <a14:useLocalDpi xmlns:a14="http://schemas.microsoft.com/office/drawing/2010/main" val="0"/>
+                        </a:ext>
+                      </a:extLst>
+                    </a:blip>
+                    <a:stretch>
+                      <a:fillRect/>
+                    </a:stretch>
+                  </pic:blipFill>
+                  <pic:spPr>
+                    <a:xfrm>
+                      <a:off x="0" y="0"/>
+                      <a:ext cx="5283200" cy="3556000"/>
+                    </a:xfrm>
+                    <a:prstGeom prst="rect">
+                      <a:avLst/>
+                    </a:prstGeom>
+                  </pic:spPr>
+                </pic:pic>
+              </a:graphicData>
+            </a:graphic>
+          </wp:inline>
+        </w:drawing>
+      </w:r>
+    </w:p>
+    <w:p>
+      <w:pPr>
+        <w:pStyle w:val="Caption"/>
+        <w:jc w:val="center"/>
+        <w:rPr>
+          <w:color w:val="000000" w:themeColor="text1"/>
+        </w:rPr>
+      </w:pPr>
+      <w:bookmarkStart w:id="19" w:name="_Toc29253870"/>
+      <w:r>
+        <w:t xml:space="preserve">Figure </w:t>
+      </w:r>
+      <w:fldSimple w:instr=" SEQ Figure \* ARABIC ">
+        <w:r>
+          <w:rPr>
+            <w:noProof/>
+          </w:rPr>
+          <w:t>9</w:t>
+        </w:r>
+      </w:fldSimple>
+      <w:r>
+        <w:t xml:space="preserve"> Plotting graph of class progress</w:t>
+      </w:r>
+      <w:bookmarkEnd w:id="19"/>
+    </w:p>
+    <w:p>
+      <w:pPr>
+        <w:keepNext/>
+        <w:jc w:val="center"/>
+      </w:pPr>
+      <w:r>
+        <w:rPr>
+          <w:noProof/>
+          <w:color w:val="000000" w:themeColor="text1"/>
+        </w:rPr>
+        <w:lastRenderedPageBreak/>
+        <w:drawing>
+          <wp:inline distT="0" distB="0" distL="0" distR="0" wp14:anchorId="3C603148" wp14:editId="76EB7F3B">
+            <wp:extent cx="5971540" cy="2031365"/>
+            <wp:effectExtent l="0" t="0" r="0" b="635"/>
+            <wp:docPr id="19" name="Picture 19" descr="A screenshot of a cell phone&#10;&#10;Description automatically generated"/>
+            <wp:cNvGraphicFramePr>
+              <a:graphicFrameLocks xmlns:a="http://schemas.openxmlformats.org/drawingml/2006/main" noChangeAspect="1"/>
+            </wp:cNvGraphicFramePr>
+            <a:graphic xmlns:a="http://schemas.openxmlformats.org/drawingml/2006/main">
+              <a:graphicData uri="http://schemas.openxmlformats.org/drawingml/2006/picture">
+                <pic:pic xmlns:pic="http://schemas.openxmlformats.org/drawingml/2006/picture">
+                  <pic:nvPicPr>
+                    <pic:cNvPr id="19" name="adding editing.png"/>
+                    <pic:cNvPicPr/>
+                  </pic:nvPicPr>
+                  <pic:blipFill>
+                    <a:blip r:embed="rId20">
+                      <a:extLst>
+                        <a:ext uri="{28A0092B-C50C-407E-A947-70E740481C1C}">
+                          <a14:useLocalDpi xmlns:a14="http://schemas.microsoft.com/office/drawing/2010/main" val="0"/>
+                        </a:ext>
+                      </a:extLst>
+                    </a:blip>
+                    <a:stretch>
+                      <a:fillRect/>
+                    </a:stretch>
+                  </pic:blipFill>
+                  <pic:spPr>
+                    <a:xfrm>
+                      <a:off x="0" y="0"/>
+                      <a:ext cx="5971540" cy="2031365"/>
+                    </a:xfrm>
+                    <a:prstGeom prst="rect">
+                      <a:avLst/>
+                    </a:prstGeom>
+                  </pic:spPr>
+                </pic:pic>
+              </a:graphicData>
+            </a:graphic>
+          </wp:inline>
+        </w:drawing>
+      </w:r>
+    </w:p>
+    <w:p>
+      <w:pPr>
+        <w:pStyle w:val="Caption"/>
+        <w:jc w:val="center"/>
+      </w:pPr>
+      <w:bookmarkStart w:id="20" w:name="_Toc29253871"/>
+      <w:r>
+        <w:t xml:space="preserve">Figure </w:t>
+      </w:r>
+      <w:fldSimple w:instr=" SEQ Figure \* ARABIC ">
+        <w:r>
+          <w:rPr>
+            <w:noProof/>
+          </w:rPr>
+          <w:t>10</w:t>
+        </w:r>
+      </w:fldSimple>
+      <w:r>
+        <w:t xml:space="preserve"> Adding or editing student details</w:t>
+      </w:r>
+      <w:bookmarkEnd w:id="20"/>
+    </w:p>
+    <w:p/>
+    <w:p>
+      <w:pPr>
+        <w:keepNext/>
+        <w:jc w:val="center"/>
+      </w:pPr>
+      <w:r>
+        <w:rPr>
+          <w:noProof/>
+          <w:color w:val="000000" w:themeColor="text1"/>
+        </w:rPr>
+        <w:drawing>
+          <wp:inline distT="0" distB="0" distL="0" distR="0" wp14:anchorId="7CD5E4F4" wp14:editId="65FB015F">
+            <wp:extent cx="5971540" cy="2480310"/>
+            <wp:effectExtent l="0" t="0" r="0" b="0"/>
+            <wp:docPr id="20" name="Picture 20" descr="A screenshot of a cell phone&#10;&#10;Description automatically generated"/>
+            <wp:cNvGraphicFramePr>
+              <a:graphicFrameLocks xmlns:a="http://schemas.openxmlformats.org/drawingml/2006/main" noChangeAspect="1"/>
+            </wp:cNvGraphicFramePr>
+            <a:graphic xmlns:a="http://schemas.openxmlformats.org/drawingml/2006/main">
+              <a:graphicData uri="http://schemas.openxmlformats.org/drawingml/2006/picture">
+                <pic:pic xmlns:pic="http://schemas.openxmlformats.org/drawingml/2006/picture">
+                  <pic:nvPicPr>
+                    <pic:cNvPr id="20" name="new entry.png"/>
+                    <pic:cNvPicPr/>
+                  </pic:nvPicPr>
+                  <pic:blipFill>
+                    <a:blip r:embed="rId21">
+                      <a:extLst>
+                        <a:ext uri="{28A0092B-C50C-407E-A947-70E740481C1C}">
+                          <a14:useLocalDpi xmlns:a14="http://schemas.microsoft.com/office/drawing/2010/main" val="0"/>
+                        </a:ext>
+                      </a:extLst>
+                    </a:blip>
+                    <a:stretch>
+                      <a:fillRect/>
+                    </a:stretch>
+                  </pic:blipFill>
+                  <pic:spPr>
+                    <a:xfrm>
+                      <a:off x="0" y="0"/>
+                      <a:ext cx="5971540" cy="2480310"/>
+                    </a:xfrm>
+                    <a:prstGeom prst="rect">
+                      <a:avLst/>
+                    </a:prstGeom>
+                  </pic:spPr>
+                </pic:pic>
+              </a:graphicData>
+            </a:graphic>
+          </wp:inline>
+        </w:drawing>
+      </w:r>
+    </w:p>
+    <w:p>
+      <w:pPr>
+        <w:pStyle w:val="Caption"/>
+        <w:jc w:val="center"/>
+        <w:rPr>
+          <w:color w:val="000000" w:themeColor="text1"/>
+        </w:rPr>
+      </w:pPr>
+      <w:bookmarkStart w:id="21" w:name="_Toc29253872"/>
+      <w:r>
+        <w:t xml:space="preserve">Figure </w:t>
+      </w:r>
+      <w:fldSimple w:instr=" SEQ Figure \* ARABIC ">
+        <w:r>
+          <w:rPr>
+            <w:noProof/>
+          </w:rPr>
+          <w:t>11</w:t>
+        </w:r>
+      </w:fldSimple>
+      <w:r>
+        <w:t xml:space="preserve"> New student details entry</w:t>
+      </w:r>
+      <w:bookmarkEnd w:id="21"/>
+    </w:p>
+    <w:p>
+      <w:pPr>
+        <w:keepNext/>
+        <w:jc w:val="center"/>
+      </w:pPr>
+      <w:r>
+        <w:rPr>
+          <w:noProof/>
+          <w:color w:val="000000" w:themeColor="text1"/>
+        </w:rPr>
+        <w:lastRenderedPageBreak/>
+        <w:drawing>
+          <wp:inline distT="0" distB="0" distL="0" distR="0" wp14:anchorId="042846AD" wp14:editId="428EB93B">
+            <wp:extent cx="5971540" cy="5155565"/>
+            <wp:effectExtent l="0" t="0" r="0" b="635"/>
+            <wp:docPr id="21" name="Picture 21" descr="A screenshot of a cell phone&#10;&#10;Description automatically generated"/>
+            <wp:cNvGraphicFramePr>
+              <a:graphicFrameLocks xmlns:a="http://schemas.openxmlformats.org/drawingml/2006/main" noChangeAspect="1"/>
+            </wp:cNvGraphicFramePr>
+            <a:graphic xmlns:a="http://schemas.openxmlformats.org/drawingml/2006/main">
+              <a:graphicData uri="http://schemas.openxmlformats.org/drawingml/2006/picture">
+                <pic:pic xmlns:pic="http://schemas.openxmlformats.org/drawingml/2006/picture">
+                  <pic:nvPicPr>
+                    <pic:cNvPr id="21" name="editing.png"/>
+                    <pic:cNvPicPr/>
+                  </pic:nvPicPr>
+                  <pic:blipFill>
+                    <a:blip r:embed="rId22">
+                      <a:extLst>
+                        <a:ext uri="{28A0092B-C50C-407E-A947-70E740481C1C}">
+                          <a14:useLocalDpi xmlns:a14="http://schemas.microsoft.com/office/drawing/2010/main" val="0"/>
+                        </a:ext>
+                      </a:extLst>
+                    </a:blip>
+                    <a:stretch>
+                      <a:fillRect/>
+                    </a:stretch>
+                  </pic:blipFill>
+                  <pic:spPr>
+                    <a:xfrm>
+                      <a:off x="0" y="0"/>
+                      <a:ext cx="5971540" cy="5155565"/>
+                    </a:xfrm>
+                    <a:prstGeom prst="rect">
+                      <a:avLst/>
+                    </a:prstGeom>
+                  </pic:spPr>
+                </pic:pic>
+              </a:graphicData>
+            </a:graphic>
+          </wp:inline>
+        </w:drawing>
+      </w:r>
+    </w:p>
+    <w:p>
+      <w:pPr>
+        <w:pStyle w:val="Caption"/>
+        <w:jc w:val="center"/>
+      </w:pPr>
+      <w:bookmarkStart w:id="22" w:name="_Toc29253873"/>
+      <w:r>
+        <w:t xml:space="preserve">Figure </w:t>
+      </w:r>
+      <w:fldSimple w:instr=" SEQ Figure \* ARABIC ">
+        <w:r>
+          <w:rPr>
+            <w:noProof/>
+          </w:rPr>
+          <w:t>12</w:t>
+        </w:r>
+      </w:fldSimple>
+      <w:r>
+        <w:t xml:space="preserve"> Editing existing student details</w:t>
+      </w:r>
+      <w:bookmarkEnd w:id="22"/>
+    </w:p>
+    <w:p>
+      <w:bookmarkStart w:id="23" w:name="_GoBack"/>
+      <w:bookmarkEnd w:id="23"/>
+    </w:p>
+    <w:p/>
+    <w:p>
+      <w:pPr>
+        <w:keepNext/>
+        <w:jc w:val="center"/>
+      </w:pPr>
+      <w:r>
+        <w:rPr>
+          <w:noProof/>
+          <w:color w:val="000000" w:themeColor="text1"/>
+        </w:rPr>
+        <w:drawing>
+          <wp:inline distT="0" distB="0" distL="0" distR="0" wp14:anchorId="3BD81158" wp14:editId="7948A625">
+            <wp:extent cx="5971540" cy="1400175"/>
+            <wp:effectExtent l="0" t="0" r="0" b="0"/>
+            <wp:docPr id="22" name="Picture 22" descr="A screenshot of a cell phone&#10;&#10;Description automatically generated"/>
+            <wp:cNvGraphicFramePr>
+              <a:graphicFrameLocks xmlns:a="http://schemas.openxmlformats.org/drawingml/2006/main" noChangeAspect="1"/>
+            </wp:cNvGraphicFramePr>
+            <a:graphic xmlns:a="http://schemas.openxmlformats.org/drawingml/2006/main">
+              <a:graphicData uri="http://schemas.openxmlformats.org/drawingml/2006/picture">
+                <pic:pic xmlns:pic="http://schemas.openxmlformats.org/drawingml/2006/picture">
+                  <pic:nvPicPr>
+                    <pic:cNvPr id="22" name="editing saved.png"/>
+                    <pic:cNvPicPr/>
+                  </pic:nvPicPr>
+                  <pic:blipFill>
+                    <a:blip r:embed="rId23">
+                      <a:extLst>
+                        <a:ext uri="{28A0092B-C50C-407E-A947-70E740481C1C}">
+                          <a14:useLocalDpi xmlns:a14="http://schemas.microsoft.com/office/drawing/2010/main" val="0"/>
+                        </a:ext>
+                      </a:extLst>
+                    </a:blip>
+                    <a:stretch>
+                      <a:fillRect/>
+                    </a:stretch>
+                  </pic:blipFill>
+                  <pic:spPr>
+                    <a:xfrm>
+                      <a:off x="0" y="0"/>
+                      <a:ext cx="5971540" cy="1400175"/>
+                    </a:xfrm>
+                    <a:prstGeom prst="rect">
+                      <a:avLst/>
+                    </a:prstGeom>
+                  </pic:spPr>
+                </pic:pic>
+              </a:graphicData>
+            </a:graphic>
+          </wp:inline>
+        </w:drawing>
+      </w:r>
+    </w:p>
+    <w:p>
+      <w:pPr>
+        <w:pStyle w:val="Caption"/>
+        <w:jc w:val="center"/>
+        <w:rPr>
+          <w:color w:val="000000" w:themeColor="text1"/>
+        </w:rPr>
+      </w:pPr>
+      <w:bookmarkStart w:id="24" w:name="_Toc29253874"/>
+      <w:r>
+        <w:t xml:space="preserve">Figure </w:t>
+      </w:r>
+      <w:fldSimple w:instr=" SEQ Figure \* ARABIC ">
+        <w:r>
+          <w:rPr>
+            <w:noProof/>
+          </w:rPr>
+          <w:t>13</w:t>
+        </w:r>
+      </w:fldSimple>
+      <w:r>
+        <w:t xml:space="preserve"> Successfully edited student details</w:t>
+      </w:r>
+      <w:bookmarkEnd w:id="24"/>
+    </w:p>
+    <w:p>
+      <w:pPr>
+        <w:keepNext/>
+        <w:jc w:val="center"/>
+      </w:pPr>
+      <w:r>
+        <w:rPr>
+          <w:noProof/>
+          <w:color w:val="000000" w:themeColor="text1"/>
+        </w:rPr>
+        <w:lastRenderedPageBreak/>
+        <w:drawing>
+          <wp:inline distT="0" distB="0" distL="0" distR="0" wp14:anchorId="03E2F1B1" wp14:editId="195BDE60">
+            <wp:extent cx="5971540" cy="857250"/>
+            <wp:effectExtent l="0" t="0" r="0" b="6350"/>
+            <wp:docPr id="23" name="Picture 23" descr="A screenshot of a cell phone&#10;&#10;Description automatically generated"/>
+            <wp:cNvGraphicFramePr>
+              <a:graphicFrameLocks xmlns:a="http://schemas.openxmlformats.org/drawingml/2006/main" noChangeAspect="1"/>
+            </wp:cNvGraphicFramePr>
+            <a:graphic xmlns:a="http://schemas.openxmlformats.org/drawingml/2006/main">
+              <a:graphicData uri="http://schemas.openxmlformats.org/drawingml/2006/picture">
+                <pic:pic xmlns:pic="http://schemas.openxmlformats.org/drawingml/2006/picture">
+                  <pic:nvPicPr>
+                    <pic:cNvPr id="23" name="Fernet key.png"/>
+                    <pic:cNvPicPr/>
+                  </pic:nvPicPr>
+                  <pic:blipFill>
+                    <a:blip r:embed="rId24">
+                      <a:extLst>
+                        <a:ext uri="{28A0092B-C50C-407E-A947-70E740481C1C}">
+                          <a14:useLocalDpi xmlns:a14="http://schemas.microsoft.com/office/drawing/2010/main" val="0"/>
+                        </a:ext>
+                      </a:extLst>
+                    </a:blip>
+                    <a:stretch>
+                      <a:fillRect/>
+                    </a:stretch>
+                  </pic:blipFill>
+                  <pic:spPr>
+                    <a:xfrm>
+                      <a:off x="0" y="0"/>
+                      <a:ext cx="5971540" cy="857250"/>
+                    </a:xfrm>
+                    <a:prstGeom prst="rect">
+                      <a:avLst/>
+                    </a:prstGeom>
+                  </pic:spPr>
+                </pic:pic>
+              </a:graphicData>
+            </a:graphic>
+          </wp:inline>
+        </w:drawing>
+      </w:r>
+    </w:p>
+    <w:p>
+      <w:pPr>
+        <w:pStyle w:val="Caption"/>
+        <w:jc w:val="center"/>
+      </w:pPr>
+      <w:bookmarkStart w:id="25" w:name="_Toc29253875"/>
+      <w:r>
+        <w:t xml:space="preserve">Figure </w:t>
+      </w:r>
+      <w:fldSimple w:instr=" SEQ Figure \* ARABIC ">
+        <w:r>
+          <w:rPr>
+            <w:noProof/>
+          </w:rPr>
+          <w:t>14</w:t>
+        </w:r>
+      </w:fldSimple>
+      <w:r>
+        <w:t xml:space="preserve"> Fernet key used in encryption</w:t>
+      </w:r>
+      <w:bookmarkEnd w:id="25"/>
+    </w:p>
+    <w:p/>
+    <w:p>
+      <w:pPr>
+        <w:keepNext/>
+        <w:jc w:val="center"/>
+      </w:pPr>
+      <w:r>
+        <w:rPr>
+          <w:noProof/>
+          <w:color w:val="000000" w:themeColor="text1"/>
+        </w:rPr>
+        <w:drawing>
+          <wp:inline distT="0" distB="0" distL="0" distR="0" wp14:anchorId="376CA47D" wp14:editId="79C28AE6">
+            <wp:extent cx="5971540" cy="1183005"/>
+            <wp:effectExtent l="0" t="0" r="0" b="0"/>
+            <wp:docPr id="24" name="Picture 24" descr="A close up of text on a black background&#10;&#10;Description automatically generated"/>
+            <wp:cNvGraphicFramePr>
+              <a:graphicFrameLocks xmlns:a="http://schemas.openxmlformats.org/drawingml/2006/main" noChangeAspect="1"/>
+            </wp:cNvGraphicFramePr>
+            <a:graphic xmlns:a="http://schemas.openxmlformats.org/drawingml/2006/main">
+              <a:graphicData uri="http://schemas.openxmlformats.org/drawingml/2006/picture">
+                <pic:pic xmlns:pic="http://schemas.openxmlformats.org/drawingml/2006/picture">
+                  <pic:nvPicPr>
+                    <pic:cNvPr id="24" name="encrypted user details.png"/>
+                    <pic:cNvPicPr/>
+                  </pic:nvPicPr>
+                  <pic:blipFill>
+                    <a:blip r:embed="rId25">
+                      <a:extLst>
+                        <a:ext uri="{28A0092B-C50C-407E-A947-70E740481C1C}">
+                          <a14:useLocalDpi xmlns:a14="http://schemas.microsoft.com/office/drawing/2010/main" val="0"/>
+                        </a:ext>
+                      </a:extLst>
+                    </a:blip>
+                    <a:stretch>
+                      <a:fillRect/>
+                    </a:stretch>
+                  </pic:blipFill>
+                  <pic:spPr>
+                    <a:xfrm>
+                      <a:off x="0" y="0"/>
+                      <a:ext cx="5971540" cy="1183005"/>
+                    </a:xfrm>
+                    <a:prstGeom prst="rect">
+                      <a:avLst/>
+                    </a:prstGeom>
+                  </pic:spPr>
+                </pic:pic>
+              </a:graphicData>
+            </a:graphic>
+          </wp:inline>
+        </w:drawing>
+      </w:r>
+    </w:p>
+    <w:p>
+      <w:pPr>
+        <w:pStyle w:val="Caption"/>
+        <w:jc w:val="center"/>
+      </w:pPr>
+      <w:bookmarkStart w:id="26" w:name="_Toc29253876"/>
+      <w:r>
+        <w:t xml:space="preserve">Figure </w:t>
+      </w:r>
+      <w:fldSimple w:instr=" SEQ Figure \* ARABIC ">
+        <w:r>
+          <w:rPr>
+            <w:noProof/>
+          </w:rPr>
+          <w:t>15</w:t>
+        </w:r>
+      </w:fldSimple>
+      <w:r>
+        <w:t xml:space="preserve"> Encrypted and encoded user login details</w:t>
+      </w:r>
+      <w:bookmarkEnd w:id="26"/>
+    </w:p>
+    <w:p/>
+    <w:p>
+      <w:pPr>
+        <w:keepNext/>
+        <w:jc w:val="center"/>
+      </w:pPr>
+      <w:r>
+        <w:rPr>
+          <w:noProof/>
+          <w:color w:val="000000" w:themeColor="text1"/>
+        </w:rPr>
+        <w:drawing>
+          <wp:inline distT="0" distB="0" distL="0" distR="0" wp14:anchorId="1C19EE58" wp14:editId="416A8C11">
+            <wp:extent cx="5971540" cy="3379470"/>
+            <wp:effectExtent l="0" t="0" r="0" b="0"/>
+            <wp:docPr id="25" name="Picture 25" descr="A screenshot of a computer&#10;&#10;Description automatically generated"/>
+            <wp:cNvGraphicFramePr>
+              <a:graphicFrameLocks xmlns:a="http://schemas.openxmlformats.org/drawingml/2006/main" noChangeAspect="1"/>
+            </wp:cNvGraphicFramePr>
+            <a:graphic xmlns:a="http://schemas.openxmlformats.org/drawingml/2006/main">
+              <a:graphicData uri="http://schemas.openxmlformats.org/drawingml/2006/picture">
+                <pic:pic xmlns:pic="http://schemas.openxmlformats.org/drawingml/2006/picture">
+                  <pic:nvPicPr>
+                    <pic:cNvPr id="25" name="graphs save locally.png"/>
+                    <pic:cNvPicPr/>
+                  </pic:nvPicPr>
+                  <pic:blipFill>
+                    <a:blip r:embed="rId26">
+                      <a:extLst>
+                        <a:ext uri="{28A0092B-C50C-407E-A947-70E740481C1C}">
+                          <a14:useLocalDpi xmlns:a14="http://schemas.microsoft.com/office/drawing/2010/main" val="0"/>
+                        </a:ext>
+                      </a:extLst>
+                    </a:blip>
+                    <a:stretch>
+                      <a:fillRect/>
+                    </a:stretch>
+                  </pic:blipFill>
+                  <pic:spPr>
+                    <a:xfrm>
+                      <a:off x="0" y="0"/>
+                      <a:ext cx="5971540" cy="3379470"/>
+                    </a:xfrm>
+                    <a:prstGeom prst="rect">
+                      <a:avLst/>
+                    </a:prstGeom>
+                  </pic:spPr>
+                </pic:pic>
+              </a:graphicData>
+            </a:graphic>
+          </wp:inline>
+        </w:drawing>
+      </w:r>
+    </w:p>
+    <w:p>
+      <w:pPr>
+        <w:pStyle w:val="Caption"/>
+        <w:jc w:val="center"/>
+        <w:rPr>
+          <w:color w:val="000000" w:themeColor="text1"/>
+        </w:rPr>
+      </w:pPr>
+      <w:bookmarkStart w:id="27" w:name="_Toc29253877"/>
+      <w:r>
+        <w:t xml:space="preserve">Figure </w:t>
+      </w:r>
+      <w:fldSimple w:instr=" SEQ Figure \* ARABIC ">
+        <w:r>
+          <w:rPr>
+            <w:noProof/>
+          </w:rPr>
+          <w:t>16</w:t>
+        </w:r>
+      </w:fldSimple>
+      <w:r>
+        <w:t xml:space="preserve"> Saving generated graphs to local memory</w:t>
+      </w:r>
+      <w:bookmarkEnd w:id="27"/>
     </w:p>
     <w:p>
       <w:pPr>
@@ -1951,6 +5477,7 @@
           <w:rStyle w:val="Emphasis"/>
         </w:rPr>
       </w:pPr>
+      <w:bookmarkStart w:id="28" w:name="_Toc29254095"/>
       <w:r>
         <w:rPr>
           <w:rStyle w:val="Emphasis"/>
@@ -1958,15 +5485,18 @@
         <w:lastRenderedPageBreak/>
         <w:t>Individual Contributions</w:t>
       </w:r>
+      <w:bookmarkEnd w:id="28"/>
     </w:p>
     <w:p>
       <w:pPr>
         <w:pStyle w:val="Heading2"/>
         <w:jc w:val="both"/>
       </w:pPr>
+      <w:bookmarkStart w:id="29" w:name="_Toc29254096"/>
       <w:r>
         <w:t>Srikanth Shilesh Pasam</w:t>
       </w:r>
+      <w:bookmarkEnd w:id="29"/>
     </w:p>
     <w:p>
       <w:pPr>
@@ -2269,9 +5799,11 @@
         <w:pStyle w:val="Heading2"/>
         <w:jc w:val="both"/>
       </w:pPr>
+      <w:bookmarkStart w:id="30" w:name="_Toc29254097"/>
       <w:r>
         <w:t>Reflection</w:t>
       </w:r>
+      <w:bookmarkEnd w:id="30"/>
     </w:p>
     <w:p>
       <w:pPr>
@@ -2341,19 +5873,7 @@
         <w:rPr>
           <w:color w:val="000000" w:themeColor="text1"/>
         </w:rPr>
-        <w:t xml:space="preserve"> p</w:t>
-      </w:r>
-      <w:r>
-        <w:rPr>
-          <w:color w:val="000000" w:themeColor="text1"/>
-        </w:rPr>
-        <w:t>rofessor Paul has been extremely patient with us</w:t>
-      </w:r>
-      <w:r>
-        <w:rPr>
-          <w:color w:val="000000" w:themeColor="text1"/>
-        </w:rPr>
-        <w:t>. He taught us from the scratch, helped us practice, shared resources for self-study and even followed up with our progress on Boot Camp. All this constant push and effort is what kept me motivated to try harder. Being a teacher myself I can personally relate to the amount of efforts that go into balancing time crunch in covering the syllabus and making sure the students are able to keep up with the pace. This only made me push myself and put in that extra hour every night.</w:t>
+        <w:t xml:space="preserve"> professor Paul has been extremely patient with us. He taught us from the scratch, helped us practice, shared resources for self-study and even followed up with our progress on Boot Camp. All this constant push and effort is what kept me motivated to try harder. Being a teacher myself I can personally relate to the amount of efforts that go into balancing time crunch in covering the syllabus and making sure the students are able to keep up with the pace. This only made me push myself and put in that extra hour every night.</w:t>
       </w:r>
       <w:r>
         <w:rPr>
@@ -2421,6 +5941,7 @@
         <w:pStyle w:val="Heading2"/>
         <w:jc w:val="both"/>
       </w:pPr>
+      <w:bookmarkStart w:id="31" w:name="_Toc29254098"/>
       <w:proofErr w:type="spellStart"/>
       <w:r>
         <w:t>S</w:t>
@@ -2436,6 +5957,7 @@
       <w:r>
         <w:t>Maram</w:t>
       </w:r>
+      <w:bookmarkEnd w:id="31"/>
       <w:proofErr w:type="spellEnd"/>
     </w:p>
     <w:p>
@@ -2482,6 +6004,7 @@
         <w:pStyle w:val="Heading2"/>
         <w:jc w:val="both"/>
       </w:pPr>
+      <w:bookmarkStart w:id="32" w:name="_Toc29254099"/>
       <w:r>
         <w:lastRenderedPageBreak/>
         <w:t xml:space="preserve">Abhilash Reddy </w:t>
@@ -2490,6 +6013,7 @@
       <w:r>
         <w:t>Peram</w:t>
       </w:r>
+      <w:bookmarkEnd w:id="32"/>
       <w:proofErr w:type="spellEnd"/>
     </w:p>
     <w:p>
@@ -2568,23 +6092,7 @@
           <w:rFonts w:cstheme="minorHAnsi"/>
           <w:color w:val="000000" w:themeColor="text1"/>
         </w:rPr>
-        <w:t xml:space="preserve">Finally, while coming to the module learning </w:t>
-      </w:r>
-      <w:bookmarkStart w:id="1" w:name="_GoBack"/>
-      <w:bookmarkEnd w:id="1"/>
-      <w:r>
-        <w:rPr>
-          <w:rFonts w:cstheme="minorHAnsi"/>
-          <w:color w:val="000000" w:themeColor="text1"/>
-        </w:rPr>
-        <w:t>its</w:t>
-      </w:r>
-      <w:r>
-        <w:rPr>
-          <w:rFonts w:cstheme="minorHAnsi"/>
-          <w:color w:val="000000" w:themeColor="text1"/>
-        </w:rPr>
-        <w:t xml:space="preserve"> very good experience to interact with the lecturer. This is the part I like the most as we came from the places where we have little bit interaction with the lecturer but, here MR. Paul keep on persist us to speak up and ask for the doubts and even ask us to share our ideas with him. We are very much great full for having MR. Paul as our module lecturer.</w:t>
+        <w:t>Finally, while coming to the module learning its very good experience to interact with the lecturer. This is the part I like the most as we came from the places where we have little bit interaction with the lecturer but, here MR. Paul keep on persist us to speak up and ask for the doubts and even ask us to share our ideas with him. We are very much great full for having MR. Paul as our module lecturer.</w:t>
       </w:r>
     </w:p>
     <w:p/>
@@ -2595,16 +6103,19 @@
     </w:p>
     <w:p/>
     <w:p/>
+    <w:p/>
+    <w:p/>
     <w:p>
       <w:pPr>
         <w:pStyle w:val="Heading1"/>
         <w:jc w:val="center"/>
       </w:pPr>
-      <w:bookmarkStart w:id="2" w:name="_Toc29219119"/>
-      <w:r>
+      <w:bookmarkStart w:id="33" w:name="_Toc29254100"/>
+      <w:r>
+        <w:lastRenderedPageBreak/>
         <w:t>Appendix 1</w:t>
       </w:r>
-      <w:bookmarkEnd w:id="2"/>
+      <w:bookmarkEnd w:id="33"/>
     </w:p>
     <w:p>
       <w:r>
@@ -2612,7 +6123,7 @@
       </w:r>
     </w:p>
     <w:p>
-      <w:hyperlink r:id="rId11" w:history="1">
+      <w:hyperlink r:id="rId27" w:history="1">
         <w:r>
           <w:rPr>
             <w:rStyle w:val="Hyperlink"/>
@@ -2626,7 +6137,6 @@
         <w:jc w:val="both"/>
       </w:pPr>
       <w:r>
-        <w:lastRenderedPageBreak/>
         <w:t xml:space="preserve">We have not realized </w:t>
       </w:r>
       <w:r>
@@ -2666,7 +6176,7 @@
         <w:pStyle w:val="Heading1"/>
         <w:jc w:val="center"/>
       </w:pPr>
-      <w:bookmarkStart w:id="3" w:name="_Toc29219120"/>
+      <w:bookmarkStart w:id="34" w:name="_Toc29254101"/>
       <w:r>
         <w:lastRenderedPageBreak/>
         <w:t xml:space="preserve">Appendix </w:t>
@@ -2674,13 +6184,13 @@
       <w:r>
         <w:t>2</w:t>
       </w:r>
-      <w:bookmarkEnd w:id="3"/>
+      <w:bookmarkEnd w:id="34"/>
     </w:p>
     <w:p/>
     <w:sectPr>
-      <w:headerReference w:type="default" r:id="rId12"/>
-      <w:footerReference w:type="default" r:id="rId13"/>
-      <w:headerReference w:type="first" r:id="rId14"/>
+      <w:headerReference w:type="default" r:id="rId28"/>
+      <w:footerReference w:type="default" r:id="rId29"/>
+      <w:headerReference w:type="first" r:id="rId30"/>
       <w:pgSz w:w="12240" w:h="15840" w:code="1"/>
       <w:pgMar w:top="1418" w:right="1418" w:bottom="851" w:left="1418" w:header="709" w:footer="340" w:gutter="0"/>
       <w:cols w:space="708"/>
@@ -2733,7 +6243,6 @@
         <w15:appearance w15:val="hidden"/>
         <w:text/>
       </w:sdtPr>
-      <w:sdtEndPr/>
       <w:sdtContent>
         <w:r>
           <w:t>Programming for Information Systems (B9IS123)</w:t>
@@ -2757,7 +6266,6 @@
           <w:docPartUnique/>
         </w:docPartObj>
       </w:sdtPr>
-      <w:sdtEndPr/>
       <w:sdtContent>
         <w:r>
           <w:rPr>
@@ -9002,6 +12510,17 @@
       <w:lang w:val="en-IE" w:eastAsia="en-GB"/>
     </w:rPr>
   </w:style>
+  <w:style w:type="paragraph" w:styleId="TableofFigures">
+    <w:name w:val="table of figures"/>
+    <w:basedOn w:val="Normal"/>
+    <w:next w:val="Normal"/>
+    <w:uiPriority w:val="99"/>
+    <w:unhideWhenUsed/>
+    <w:rsid w:val="00EF0CDA"/>
+    <w:pPr>
+      <w:spacing w:after="0"/>
+    </w:pPr>
+  </w:style>
 </w:styles>
 </file>
 
@@ -9388,6 +12907,7 @@
   <w:rsids>
     <w:rsidRoot w:val="00064C18"/>
     <w:rsid w:val="00064C18"/>
+    <w:rsid w:val="000E634D"/>
     <w:rsid w:val="002338C5"/>
     <w:rsid w:val="002667F6"/>
     <w:rsid w:val="003325FB"/>
@@ -9397,7 +12917,6 @@
     <w:rsid w:val="00677A48"/>
     <w:rsid w:val="00736212"/>
     <w:rsid w:val="00892053"/>
-    <w:rsid w:val="009E7CEE"/>
     <w:rsid w:val="00A03D02"/>
     <w:rsid w:val="00C87431"/>
     <w:rsid w:val="00D70EFB"/>
@@ -10578,7 +14097,7 @@
 </file>
 
 <file path=customXml/itemProps4.xml><?xml version="1.0" encoding="utf-8"?>
-<ds:datastoreItem xmlns:ds="http://schemas.openxmlformats.org/officeDocument/2006/customXml" ds:itemID="{AAB79A6B-1CC5-9848-861D-CB005A683E22}">
+<ds:datastoreItem xmlns:ds="http://schemas.openxmlformats.org/officeDocument/2006/customXml" ds:itemID="{16552F51-F48A-FB4B-B256-A55BDF3D0140}">
   <ds:schemaRefs>
     <ds:schemaRef ds:uri="http://schemas.openxmlformats.org/officeDocument/2006/bibliography"/>
   </ds:schemaRefs>

</xml_diff>